<commit_message>
last second thoughts in paper
</commit_message>
<xml_diff>
--- a/Report/Project Report.docx
+++ b/Report/Project Report.docx
@@ -547,29 +547,7 @@
           <w:sz w:val="24"/>
           <w:szCs w:val="24"/>
         </w:rPr>
-        <w:t xml:space="preserve">University of New Haven </w:t>
-      </w:r>
-      <w:proofErr w:type="spellStart"/>
-      <w:r>
-        <w:rPr>
-          <w:rFonts w:ascii="Times New Roman" w:hAnsi="Times New Roman" w:cs="Times New Roman"/>
-          <w:b/>
-          <w:bCs/>
-          <w:sz w:val="24"/>
-          <w:szCs w:val="24"/>
-        </w:rPr>
-        <w:t>Tagliatela</w:t>
-      </w:r>
-      <w:proofErr w:type="spellEnd"/>
-      <w:r>
-        <w:rPr>
-          <w:rFonts w:ascii="Times New Roman" w:hAnsi="Times New Roman" w:cs="Times New Roman"/>
-          <w:b/>
-          <w:bCs/>
-          <w:sz w:val="24"/>
-          <w:szCs w:val="24"/>
-        </w:rPr>
-        <w:t xml:space="preserve"> College of Engineering</w:t>
+        <w:t>University of New Haven Tagliatela College of Engineering</w:t>
       </w:r>
     </w:p>
     <w:p>
@@ -1017,25 +995,7 @@
           <w:sz w:val="24"/>
           <w:szCs w:val="24"/>
         </w:rPr>
-        <w:t xml:space="preserve"> Topologically, the program employs the use of a </w:t>
-      </w:r>
-      <w:proofErr w:type="spellStart"/>
-      <w:r>
-        <w:rPr>
-          <w:rFonts w:ascii="Times New Roman" w:hAnsi="Times New Roman" w:cs="Times New Roman"/>
-          <w:sz w:val="24"/>
-          <w:szCs w:val="24"/>
-        </w:rPr>
-        <w:t>superloop</w:t>
-      </w:r>
-      <w:proofErr w:type="spellEnd"/>
-      <w:r>
-        <w:rPr>
-          <w:rFonts w:ascii="Times New Roman" w:hAnsi="Times New Roman" w:cs="Times New Roman"/>
-          <w:sz w:val="24"/>
-          <w:szCs w:val="24"/>
-        </w:rPr>
-        <w:t xml:space="preserve"> with an embedded switch case for option selection</w:t>
+        <w:t xml:space="preserve"> Topologically, the program employs the use of a superloop with an embedded switch case for option selection</w:t>
       </w:r>
       <w:r>
         <w:rPr>
@@ -1595,6 +1555,7 @@
       <w:r>
         <w:rPr>
           <w:rFonts w:ascii="Times New Roman" w:hAnsi="Times New Roman" w:cs="Times New Roman"/>
+          <w:noProof/>
           <w:sz w:val="24"/>
           <w:szCs w:val="24"/>
         </w:rPr>
@@ -2055,6 +2016,7 @@
       <w:r>
         <w:rPr>
           <w:rFonts w:ascii="Times New Roman" w:hAnsi="Times New Roman" w:cs="Times New Roman"/>
+          <w:noProof/>
           <w:sz w:val="24"/>
           <w:szCs w:val="24"/>
         </w:rPr>
@@ -2259,18 +2221,16 @@
           <w:sz w:val="24"/>
           <w:szCs w:val="24"/>
         </w:rPr>
-        <w:t xml:space="preserve">each element </w:t>
-      </w:r>
-      <w:proofErr w:type="spellStart"/>
-      <w:r>
-        <w:rPr>
-          <w:rFonts w:ascii="Times New Roman" w:hAnsi="Times New Roman" w:cs="Times New Roman"/>
-          <w:sz w:val="24"/>
-          <w:szCs w:val="24"/>
-        </w:rPr>
-        <w:t>i</w:t>
-      </w:r>
-      <w:proofErr w:type="spellEnd"/>
+        <w:t xml:space="preserve">each element i </w:t>
+      </w:r>
+      <w:r>
+        <w:rPr>
+          <w:rFonts w:ascii="Times New Roman" w:hAnsi="Times New Roman" w:cs="Times New Roman"/>
+          <w:sz w:val="24"/>
+          <w:szCs w:val="24"/>
+        </w:rPr>
+        <w:t>(for which i &gt; 0)</w:t>
+      </w:r>
       <w:r>
         <w:rPr>
           <w:rFonts w:ascii="Times New Roman" w:hAnsi="Times New Roman" w:cs="Times New Roman"/>
@@ -2285,25 +2245,135 @@
           <w:sz w:val="24"/>
           <w:szCs w:val="24"/>
         </w:rPr>
-        <w:t xml:space="preserve">(for which </w:t>
-      </w:r>
-      <w:proofErr w:type="spellStart"/>
-      <w:r>
-        <w:rPr>
-          <w:rFonts w:ascii="Times New Roman" w:hAnsi="Times New Roman" w:cs="Times New Roman"/>
-          <w:sz w:val="24"/>
-          <w:szCs w:val="24"/>
-        </w:rPr>
-        <w:t>i</w:t>
-      </w:r>
-      <w:proofErr w:type="spellEnd"/>
-      <w:r>
-        <w:rPr>
-          <w:rFonts w:ascii="Times New Roman" w:hAnsi="Times New Roman" w:cs="Times New Roman"/>
-          <w:sz w:val="24"/>
-          <w:szCs w:val="24"/>
-        </w:rPr>
-        <w:t xml:space="preserve"> &gt; 0)</w:t>
+        <w:t>of the</w:t>
+      </w:r>
+      <w:r>
+        <w:rPr>
+          <w:rFonts w:ascii="Times New Roman" w:hAnsi="Times New Roman" w:cs="Times New Roman"/>
+          <w:sz w:val="24"/>
+          <w:szCs w:val="24"/>
+        </w:rPr>
+        <w:t xml:space="preserve"> array is </w:t>
+      </w:r>
+      <w:r>
+        <w:rPr>
+          <w:rFonts w:ascii="Times New Roman" w:hAnsi="Times New Roman" w:cs="Times New Roman"/>
+          <w:sz w:val="24"/>
+          <w:szCs w:val="24"/>
+        </w:rPr>
+        <w:t xml:space="preserve">used </w:t>
+      </w:r>
+      <w:r>
+        <w:rPr>
+          <w:rFonts w:ascii="Times New Roman" w:hAnsi="Times New Roman" w:cs="Times New Roman"/>
+          <w:sz w:val="24"/>
+          <w:szCs w:val="24"/>
+        </w:rPr>
+        <w:t xml:space="preserve">as a key </w:t>
+      </w:r>
+      <w:r>
+        <w:rPr>
+          <w:rFonts w:ascii="Times New Roman" w:hAnsi="Times New Roman" w:cs="Times New Roman"/>
+          <w:sz w:val="24"/>
+          <w:szCs w:val="24"/>
+        </w:rPr>
+        <w:t>which is to</w:t>
+      </w:r>
+      <w:r>
+        <w:rPr>
+          <w:rFonts w:ascii="Times New Roman" w:hAnsi="Times New Roman" w:cs="Times New Roman"/>
+          <w:sz w:val="24"/>
+          <w:szCs w:val="24"/>
+        </w:rPr>
+        <w:t xml:space="preserve"> eventually</w:t>
+      </w:r>
+      <w:r>
+        <w:rPr>
+          <w:rFonts w:ascii="Times New Roman" w:hAnsi="Times New Roman" w:cs="Times New Roman"/>
+          <w:sz w:val="24"/>
+          <w:szCs w:val="24"/>
+        </w:rPr>
+        <w:t xml:space="preserve"> be inserted</w:t>
+      </w:r>
+      <w:r>
+        <w:rPr>
+          <w:rFonts w:ascii="Times New Roman" w:hAnsi="Times New Roman" w:cs="Times New Roman"/>
+          <w:sz w:val="24"/>
+          <w:szCs w:val="24"/>
+        </w:rPr>
+        <w:t xml:space="preserve"> at</w:t>
+      </w:r>
+      <w:r>
+        <w:rPr>
+          <w:rFonts w:ascii="Times New Roman" w:hAnsi="Times New Roman" w:cs="Times New Roman"/>
+          <w:sz w:val="24"/>
+          <w:szCs w:val="24"/>
+        </w:rPr>
+        <w:t xml:space="preserve"> the correct position of the array. </w:t>
+      </w:r>
+      <w:r>
+        <w:rPr>
+          <w:rFonts w:ascii="Times New Roman" w:hAnsi="Times New Roman" w:cs="Times New Roman"/>
+          <w:sz w:val="24"/>
+          <w:szCs w:val="24"/>
+        </w:rPr>
+        <w:t>The</w:t>
+      </w:r>
+      <w:r>
+        <w:rPr>
+          <w:rFonts w:ascii="Times New Roman" w:hAnsi="Times New Roman" w:cs="Times New Roman"/>
+          <w:sz w:val="24"/>
+          <w:szCs w:val="24"/>
+        </w:rPr>
+        <w:t xml:space="preserve"> inner loop</w:t>
+      </w:r>
+      <w:r>
+        <w:rPr>
+          <w:rFonts w:ascii="Times New Roman" w:hAnsi="Times New Roman" w:cs="Times New Roman"/>
+          <w:sz w:val="24"/>
+          <w:szCs w:val="24"/>
+        </w:rPr>
+        <w:t xml:space="preserve"> iterates </w:t>
+      </w:r>
+      <w:r>
+        <w:rPr>
+          <w:rFonts w:ascii="Times New Roman" w:hAnsi="Times New Roman" w:cs="Times New Roman"/>
+          <w:sz w:val="24"/>
+          <w:szCs w:val="24"/>
+        </w:rPr>
+        <w:t>backwards through the sorted portion of the array</w:t>
+      </w:r>
+      <w:r>
+        <w:rPr>
+          <w:rFonts w:ascii="Times New Roman" w:hAnsi="Times New Roman" w:cs="Times New Roman"/>
+          <w:sz w:val="24"/>
+          <w:szCs w:val="24"/>
+        </w:rPr>
+        <w:t xml:space="preserve"> (indices [0:i])</w:t>
+      </w:r>
+      <w:r>
+        <w:rPr>
+          <w:rFonts w:ascii="Times New Roman" w:hAnsi="Times New Roman" w:cs="Times New Roman"/>
+          <w:sz w:val="24"/>
+          <w:szCs w:val="24"/>
+        </w:rPr>
+        <w:t xml:space="preserve"> making comparisons with the key value until the correct insertion position is found</w:t>
+      </w:r>
+      <w:r>
+        <w:rPr>
+          <w:rFonts w:ascii="Times New Roman" w:hAnsi="Times New Roman" w:cs="Times New Roman"/>
+          <w:sz w:val="24"/>
+          <w:szCs w:val="24"/>
+        </w:rPr>
+        <w:t xml:space="preserve">, </w:t>
+      </w:r>
+      <w:r>
+        <w:rPr>
+          <w:rFonts w:ascii="Times New Roman" w:hAnsi="Times New Roman" w:cs="Times New Roman"/>
+          <w:sz w:val="24"/>
+          <w:szCs w:val="24"/>
+        </w:rPr>
+        <w:t>simultaneously making space for the key value</w:t>
       </w:r>
       <w:r>
         <w:rPr>
@@ -2319,137 +2389,71 @@
           <w:sz w:val="24"/>
           <w:szCs w:val="24"/>
         </w:rPr>
-        <w:t>of the</w:t>
-      </w:r>
-      <w:r>
-        <w:rPr>
-          <w:rFonts w:ascii="Times New Roman" w:hAnsi="Times New Roman" w:cs="Times New Roman"/>
-          <w:sz w:val="24"/>
-          <w:szCs w:val="24"/>
-        </w:rPr>
-        <w:t xml:space="preserve"> array is </w:t>
-      </w:r>
-      <w:r>
-        <w:rPr>
-          <w:rFonts w:ascii="Times New Roman" w:hAnsi="Times New Roman" w:cs="Times New Roman"/>
-          <w:sz w:val="24"/>
-          <w:szCs w:val="24"/>
-        </w:rPr>
-        <w:t xml:space="preserve">used </w:t>
-      </w:r>
-      <w:r>
-        <w:rPr>
-          <w:rFonts w:ascii="Times New Roman" w:hAnsi="Times New Roman" w:cs="Times New Roman"/>
-          <w:sz w:val="24"/>
-          <w:szCs w:val="24"/>
-        </w:rPr>
-        <w:t xml:space="preserve">as a key </w:t>
-      </w:r>
-      <w:r>
-        <w:rPr>
-          <w:rFonts w:ascii="Times New Roman" w:hAnsi="Times New Roman" w:cs="Times New Roman"/>
-          <w:sz w:val="24"/>
-          <w:szCs w:val="24"/>
-        </w:rPr>
-        <w:t>which is to</w:t>
-      </w:r>
-      <w:r>
-        <w:rPr>
-          <w:rFonts w:ascii="Times New Roman" w:hAnsi="Times New Roman" w:cs="Times New Roman"/>
-          <w:sz w:val="24"/>
-          <w:szCs w:val="24"/>
-        </w:rPr>
-        <w:t xml:space="preserve"> eventually</w:t>
-      </w:r>
-      <w:r>
-        <w:rPr>
-          <w:rFonts w:ascii="Times New Roman" w:hAnsi="Times New Roman" w:cs="Times New Roman"/>
-          <w:sz w:val="24"/>
-          <w:szCs w:val="24"/>
-        </w:rPr>
-        <w:t xml:space="preserve"> be inserted</w:t>
-      </w:r>
-      <w:r>
-        <w:rPr>
-          <w:rFonts w:ascii="Times New Roman" w:hAnsi="Times New Roman" w:cs="Times New Roman"/>
-          <w:sz w:val="24"/>
-          <w:szCs w:val="24"/>
-        </w:rPr>
-        <w:t xml:space="preserve"> at</w:t>
-      </w:r>
-      <w:r>
-        <w:rPr>
-          <w:rFonts w:ascii="Times New Roman" w:hAnsi="Times New Roman" w:cs="Times New Roman"/>
-          <w:sz w:val="24"/>
-          <w:szCs w:val="24"/>
-        </w:rPr>
-        <w:t xml:space="preserve"> the correct position of the array. </w:t>
-      </w:r>
-      <w:r>
-        <w:rPr>
-          <w:rFonts w:ascii="Times New Roman" w:hAnsi="Times New Roman" w:cs="Times New Roman"/>
-          <w:sz w:val="24"/>
-          <w:szCs w:val="24"/>
-        </w:rPr>
-        <w:t>The</w:t>
-      </w:r>
-      <w:r>
-        <w:rPr>
-          <w:rFonts w:ascii="Times New Roman" w:hAnsi="Times New Roman" w:cs="Times New Roman"/>
-          <w:sz w:val="24"/>
-          <w:szCs w:val="24"/>
-        </w:rPr>
-        <w:t xml:space="preserve"> inner loop</w:t>
-      </w:r>
-      <w:r>
-        <w:rPr>
-          <w:rFonts w:ascii="Times New Roman" w:hAnsi="Times New Roman" w:cs="Times New Roman"/>
-          <w:sz w:val="24"/>
-          <w:szCs w:val="24"/>
-        </w:rPr>
-        <w:t xml:space="preserve"> iterates </w:t>
-      </w:r>
-      <w:r>
-        <w:rPr>
-          <w:rFonts w:ascii="Times New Roman" w:hAnsi="Times New Roman" w:cs="Times New Roman"/>
-          <w:sz w:val="24"/>
-          <w:szCs w:val="24"/>
-        </w:rPr>
-        <w:t>backwards through the sorted portion of the array</w:t>
-      </w:r>
-      <w:r>
-        <w:rPr>
-          <w:rFonts w:ascii="Times New Roman" w:hAnsi="Times New Roman" w:cs="Times New Roman"/>
-          <w:sz w:val="24"/>
-          <w:szCs w:val="24"/>
-        </w:rPr>
-        <w:t xml:space="preserve"> (indices [</w:t>
-      </w:r>
-      <w:proofErr w:type="gramStart"/>
-      <w:r>
-        <w:rPr>
-          <w:rFonts w:ascii="Times New Roman" w:hAnsi="Times New Roman" w:cs="Times New Roman"/>
-          <w:sz w:val="24"/>
-          <w:szCs w:val="24"/>
-        </w:rPr>
-        <w:t>0:i</w:t>
-      </w:r>
-      <w:proofErr w:type="gramEnd"/>
-      <w:r>
-        <w:rPr>
-          <w:rFonts w:ascii="Times New Roman" w:hAnsi="Times New Roman" w:cs="Times New Roman"/>
-          <w:sz w:val="24"/>
-          <w:szCs w:val="24"/>
-        </w:rPr>
-        <w:t>])</w:t>
-      </w:r>
-      <w:r>
-        <w:rPr>
-          <w:rFonts w:ascii="Times New Roman" w:hAnsi="Times New Roman" w:cs="Times New Roman"/>
-          <w:sz w:val="24"/>
-          <w:szCs w:val="24"/>
-        </w:rPr>
-        <w:t xml:space="preserve"> making comparisons with the key value until the correct insertion position is found</w:t>
+        <w:t xml:space="preserve">to be inserted </w:t>
+      </w:r>
+      <w:r>
+        <w:rPr>
+          <w:rFonts w:ascii="Times New Roman" w:hAnsi="Times New Roman" w:cs="Times New Roman"/>
+          <w:sz w:val="24"/>
+          <w:szCs w:val="24"/>
+        </w:rPr>
+        <w:t xml:space="preserve">by pushing sorted </w:t>
+      </w:r>
+      <w:r>
+        <w:rPr>
+          <w:rFonts w:ascii="Times New Roman" w:hAnsi="Times New Roman" w:cs="Times New Roman"/>
+          <w:sz w:val="24"/>
+          <w:szCs w:val="24"/>
+        </w:rPr>
+        <w:t>values</w:t>
+      </w:r>
+      <w:r>
+        <w:rPr>
+          <w:rFonts w:ascii="Times New Roman" w:hAnsi="Times New Roman" w:cs="Times New Roman"/>
+          <w:sz w:val="24"/>
+          <w:szCs w:val="24"/>
+        </w:rPr>
+        <w:t xml:space="preserve"> to the right</w:t>
+      </w:r>
+      <w:r>
+        <w:rPr>
+          <w:rFonts w:ascii="Times New Roman" w:hAnsi="Times New Roman" w:cs="Times New Roman"/>
+          <w:sz w:val="24"/>
+          <w:szCs w:val="24"/>
+        </w:rPr>
+        <w:t xml:space="preserve">. </w:t>
+      </w:r>
+      <w:r>
+        <w:rPr>
+          <w:rFonts w:ascii="Times New Roman" w:hAnsi="Times New Roman" w:cs="Times New Roman"/>
+          <w:sz w:val="24"/>
+          <w:szCs w:val="24"/>
+        </w:rPr>
+        <w:t>When t</w:t>
+      </w:r>
+      <w:r>
+        <w:rPr>
+          <w:rFonts w:ascii="Times New Roman" w:hAnsi="Times New Roman" w:cs="Times New Roman"/>
+          <w:sz w:val="24"/>
+          <w:szCs w:val="24"/>
+        </w:rPr>
+        <w:t xml:space="preserve">he insertion position is found </w:t>
+      </w:r>
+      <w:r>
+        <w:rPr>
+          <w:rFonts w:ascii="Times New Roman" w:hAnsi="Times New Roman" w:cs="Times New Roman"/>
+          <w:sz w:val="24"/>
+          <w:szCs w:val="24"/>
+        </w:rPr>
+        <w:t xml:space="preserve">via iterative comparison, </w:t>
+      </w:r>
+      <w:r>
+        <w:rPr>
+          <w:rFonts w:ascii="Times New Roman" w:hAnsi="Times New Roman" w:cs="Times New Roman"/>
+          <w:sz w:val="24"/>
+          <w:szCs w:val="24"/>
+        </w:rPr>
+        <w:t>the inner loop terminates</w:t>
       </w:r>
       <w:r>
         <w:rPr>
@@ -2465,7 +2469,31 @@
           <w:sz w:val="24"/>
           <w:szCs w:val="24"/>
         </w:rPr>
-        <w:t>simultaneously making space for the key value</w:t>
+        <w:t xml:space="preserve">at which point </w:t>
+      </w:r>
+      <w:r>
+        <w:rPr>
+          <w:rFonts w:ascii="Times New Roman" w:hAnsi="Times New Roman" w:cs="Times New Roman"/>
+          <w:sz w:val="24"/>
+          <w:szCs w:val="24"/>
+        </w:rPr>
+        <w:t>the loop variable has been decremented to the index wh</w:t>
+      </w:r>
+      <w:r>
+        <w:rPr>
+          <w:rFonts w:ascii="Times New Roman" w:hAnsi="Times New Roman" w:cs="Times New Roman"/>
+          <w:sz w:val="24"/>
+          <w:szCs w:val="24"/>
+        </w:rPr>
+        <w:t>ere</w:t>
+      </w:r>
+      <w:r>
+        <w:rPr>
+          <w:rFonts w:ascii="Times New Roman" w:hAnsi="Times New Roman" w:cs="Times New Roman"/>
+          <w:sz w:val="24"/>
+          <w:szCs w:val="24"/>
+        </w:rPr>
+        <w:t xml:space="preserve"> the key value should be placed.</w:t>
       </w:r>
       <w:r>
         <w:rPr>
@@ -2481,126 +2509,6 @@
           <w:sz w:val="24"/>
           <w:szCs w:val="24"/>
         </w:rPr>
-        <w:t xml:space="preserve">to be inserted </w:t>
-      </w:r>
-      <w:r>
-        <w:rPr>
-          <w:rFonts w:ascii="Times New Roman" w:hAnsi="Times New Roman" w:cs="Times New Roman"/>
-          <w:sz w:val="24"/>
-          <w:szCs w:val="24"/>
-        </w:rPr>
-        <w:t xml:space="preserve">by pushing sorted </w:t>
-      </w:r>
-      <w:r>
-        <w:rPr>
-          <w:rFonts w:ascii="Times New Roman" w:hAnsi="Times New Roman" w:cs="Times New Roman"/>
-          <w:sz w:val="24"/>
-          <w:szCs w:val="24"/>
-        </w:rPr>
-        <w:t>values</w:t>
-      </w:r>
-      <w:r>
-        <w:rPr>
-          <w:rFonts w:ascii="Times New Roman" w:hAnsi="Times New Roman" w:cs="Times New Roman"/>
-          <w:sz w:val="24"/>
-          <w:szCs w:val="24"/>
-        </w:rPr>
-        <w:t xml:space="preserve"> to the right</w:t>
-      </w:r>
-      <w:r>
-        <w:rPr>
-          <w:rFonts w:ascii="Times New Roman" w:hAnsi="Times New Roman" w:cs="Times New Roman"/>
-          <w:sz w:val="24"/>
-          <w:szCs w:val="24"/>
-        </w:rPr>
-        <w:t xml:space="preserve">. </w:t>
-      </w:r>
-      <w:r>
-        <w:rPr>
-          <w:rFonts w:ascii="Times New Roman" w:hAnsi="Times New Roman" w:cs="Times New Roman"/>
-          <w:sz w:val="24"/>
-          <w:szCs w:val="24"/>
-        </w:rPr>
-        <w:t>When t</w:t>
-      </w:r>
-      <w:r>
-        <w:rPr>
-          <w:rFonts w:ascii="Times New Roman" w:hAnsi="Times New Roman" w:cs="Times New Roman"/>
-          <w:sz w:val="24"/>
-          <w:szCs w:val="24"/>
-        </w:rPr>
-        <w:t xml:space="preserve">he insertion position is found </w:t>
-      </w:r>
-      <w:r>
-        <w:rPr>
-          <w:rFonts w:ascii="Times New Roman" w:hAnsi="Times New Roman" w:cs="Times New Roman"/>
-          <w:sz w:val="24"/>
-          <w:szCs w:val="24"/>
-        </w:rPr>
-        <w:t xml:space="preserve">via iterative comparison, </w:t>
-      </w:r>
-      <w:r>
-        <w:rPr>
-          <w:rFonts w:ascii="Times New Roman" w:hAnsi="Times New Roman" w:cs="Times New Roman"/>
-          <w:sz w:val="24"/>
-          <w:szCs w:val="24"/>
-        </w:rPr>
-        <w:t>the inner loop terminates</w:t>
-      </w:r>
-      <w:r>
-        <w:rPr>
-          <w:rFonts w:ascii="Times New Roman" w:hAnsi="Times New Roman" w:cs="Times New Roman"/>
-          <w:sz w:val="24"/>
-          <w:szCs w:val="24"/>
-        </w:rPr>
-        <w:t xml:space="preserve">, </w:t>
-      </w:r>
-      <w:r>
-        <w:rPr>
-          <w:rFonts w:ascii="Times New Roman" w:hAnsi="Times New Roman" w:cs="Times New Roman"/>
-          <w:sz w:val="24"/>
-          <w:szCs w:val="24"/>
-        </w:rPr>
-        <w:t xml:space="preserve">at which point </w:t>
-      </w:r>
-      <w:r>
-        <w:rPr>
-          <w:rFonts w:ascii="Times New Roman" w:hAnsi="Times New Roman" w:cs="Times New Roman"/>
-          <w:sz w:val="24"/>
-          <w:szCs w:val="24"/>
-        </w:rPr>
-        <w:t>the loop variable has been decremented to the index wh</w:t>
-      </w:r>
-      <w:r>
-        <w:rPr>
-          <w:rFonts w:ascii="Times New Roman" w:hAnsi="Times New Roman" w:cs="Times New Roman"/>
-          <w:sz w:val="24"/>
-          <w:szCs w:val="24"/>
-        </w:rPr>
-        <w:t>ere</w:t>
-      </w:r>
-      <w:r>
-        <w:rPr>
-          <w:rFonts w:ascii="Times New Roman" w:hAnsi="Times New Roman" w:cs="Times New Roman"/>
-          <w:sz w:val="24"/>
-          <w:szCs w:val="24"/>
-        </w:rPr>
-        <w:t xml:space="preserve"> the key value should be placed.</w:t>
-      </w:r>
-      <w:r>
-        <w:rPr>
-          <w:rFonts w:ascii="Times New Roman" w:hAnsi="Times New Roman" w:cs="Times New Roman"/>
-          <w:sz w:val="24"/>
-          <w:szCs w:val="24"/>
-        </w:rPr>
-        <w:t xml:space="preserve"> </w:t>
-      </w:r>
-      <w:r>
-        <w:rPr>
-          <w:rFonts w:ascii="Times New Roman" w:hAnsi="Times New Roman" w:cs="Times New Roman"/>
-          <w:sz w:val="24"/>
-          <w:szCs w:val="24"/>
-        </w:rPr>
         <w:t>Finally, the key value is placed at the correct position in the array.</w:t>
       </w:r>
     </w:p>
@@ -2616,6 +2524,7 @@
       <w:r>
         <w:rPr>
           <w:rFonts w:ascii="Times New Roman" w:hAnsi="Times New Roman" w:cs="Times New Roman"/>
+          <w:noProof/>
           <w:sz w:val="24"/>
           <w:szCs w:val="24"/>
         </w:rPr>
@@ -2929,6 +2838,7 @@
       <w:r>
         <w:rPr>
           <w:rFonts w:ascii="Times New Roman" w:hAnsi="Times New Roman" w:cs="Times New Roman"/>
+          <w:noProof/>
           <w:sz w:val="24"/>
           <w:szCs w:val="24"/>
         </w:rPr>
@@ -3208,6 +3118,7 @@
           <w:rFonts w:ascii="Times New Roman" w:hAnsi="Times New Roman" w:cs="Times New Roman"/>
           <w:b/>
           <w:bCs/>
+          <w:noProof/>
           <w:sz w:val="24"/>
           <w:szCs w:val="24"/>
         </w:rPr>
@@ -3658,27 +3569,7 @@
           <w:szCs w:val="24"/>
           <w:highlight w:val="yellow"/>
         </w:rPr>
-        <w:t xml:space="preserve">Include pseudocode for </w:t>
-      </w:r>
-      <w:proofErr w:type="gramStart"/>
-      <w:r>
-        <w:rPr>
-          <w:rFonts w:ascii="Times New Roman" w:hAnsi="Times New Roman" w:cs="Times New Roman"/>
-          <w:sz w:val="24"/>
-          <w:szCs w:val="24"/>
-          <w:highlight w:val="yellow"/>
-        </w:rPr>
-        <w:t>merge(</w:t>
-      </w:r>
-      <w:proofErr w:type="gramEnd"/>
-      <w:r>
-        <w:rPr>
-          <w:rFonts w:ascii="Times New Roman" w:hAnsi="Times New Roman" w:cs="Times New Roman"/>
-          <w:sz w:val="24"/>
-          <w:szCs w:val="24"/>
-          <w:highlight w:val="yellow"/>
-        </w:rPr>
-        <w:t xml:space="preserve">) </w:t>
+        <w:t xml:space="preserve">Include pseudocode for merge() </w:t>
       </w:r>
       <w:r>
         <w:rPr>
@@ -3969,6 +3860,7 @@
       <w:r>
         <w:rPr>
           <w:rFonts w:ascii="Times New Roman" w:hAnsi="Times New Roman" w:cs="Times New Roman"/>
+          <w:noProof/>
           <w:sz w:val="24"/>
           <w:szCs w:val="24"/>
         </w:rPr>
@@ -4044,23 +3936,7 @@
           <w:sz w:val="24"/>
           <w:szCs w:val="24"/>
         </w:rPr>
-        <w:t xml:space="preserve">Pseudocode representation for </w:t>
-      </w:r>
-      <w:r>
-        <w:rPr>
-          <w:rFonts w:ascii="Times New Roman" w:hAnsi="Times New Roman" w:cs="Times New Roman"/>
-          <w:sz w:val="24"/>
-          <w:szCs w:val="24"/>
-        </w:rPr>
-        <w:t>quick</w:t>
-      </w:r>
-      <w:r>
-        <w:rPr>
-          <w:rFonts w:ascii="Times New Roman" w:hAnsi="Times New Roman" w:cs="Times New Roman"/>
-          <w:sz w:val="24"/>
-          <w:szCs w:val="24"/>
-        </w:rPr>
-        <w:t xml:space="preserve"> sort algorithm</w:t>
+        <w:t>Pseudocode representation for quick sort algorithm</w:t>
       </w:r>
       <w:r>
         <w:rPr>
@@ -4083,6 +3959,7 @@
       <w:r>
         <w:rPr>
           <w:rFonts w:ascii="Times New Roman" w:hAnsi="Times New Roman" w:cs="Times New Roman"/>
+          <w:noProof/>
           <w:sz w:val="24"/>
           <w:szCs w:val="24"/>
         </w:rPr>
@@ -4179,23 +4056,7 @@
           <w:sz w:val="24"/>
           <w:szCs w:val="24"/>
         </w:rPr>
-        <w:t>Pseudocode representation for</w:t>
-      </w:r>
-      <w:r>
-        <w:rPr>
-          <w:rFonts w:ascii="Times New Roman" w:hAnsi="Times New Roman" w:cs="Times New Roman"/>
-          <w:sz w:val="24"/>
-          <w:szCs w:val="24"/>
-        </w:rPr>
-        <w:t xml:space="preserve"> partition operation in</w:t>
-      </w:r>
-      <w:r>
-        <w:rPr>
-          <w:rFonts w:ascii="Times New Roman" w:hAnsi="Times New Roman" w:cs="Times New Roman"/>
-          <w:sz w:val="24"/>
-          <w:szCs w:val="24"/>
-        </w:rPr>
-        <w:t xml:space="preserve"> quick sort algorithm.</w:t>
+        <w:t>Pseudocode representation for partition operation in quick sort algorithm.</w:t>
       </w:r>
     </w:p>
     <w:p>
@@ -4210,6 +4071,7 @@
       <w:r>
         <w:rPr>
           <w:rFonts w:ascii="Times New Roman" w:hAnsi="Times New Roman" w:cs="Times New Roman"/>
+          <w:noProof/>
           <w:sz w:val="24"/>
           <w:szCs w:val="24"/>
         </w:rPr>
@@ -4424,25 +4286,7 @@
           <w:sz w:val="24"/>
           <w:szCs w:val="24"/>
         </w:rPr>
-        <w:t xml:space="preserve">The shell sort algorithm is a generalized form of the insertion sort algorithm which first </w:t>
-      </w:r>
-      <w:proofErr w:type="gramStart"/>
-      <w:r>
-        <w:rPr>
-          <w:rFonts w:ascii="Times New Roman" w:hAnsi="Times New Roman" w:cs="Times New Roman"/>
-          <w:sz w:val="24"/>
-          <w:szCs w:val="24"/>
-        </w:rPr>
-        <w:t>sorts</w:t>
-      </w:r>
-      <w:proofErr w:type="gramEnd"/>
-      <w:r>
-        <w:rPr>
-          <w:rFonts w:ascii="Times New Roman" w:hAnsi="Times New Roman" w:cs="Times New Roman"/>
-          <w:sz w:val="24"/>
-          <w:szCs w:val="24"/>
-        </w:rPr>
-        <w:t xml:space="preserve"> elements that are far apart.</w:t>
+        <w:t>The shell sort algorithm is a generalized form of the insertion sort algorithm which first sorts elements that are far apart.</w:t>
       </w:r>
       <w:r>
         <w:rPr>
@@ -4521,6 +4365,7 @@
       <w:r>
         <w:rPr>
           <w:rFonts w:ascii="Times New Roman" w:hAnsi="Times New Roman" w:cs="Times New Roman"/>
+          <w:noProof/>
           <w:sz w:val="24"/>
           <w:szCs w:val="24"/>
         </w:rPr>
@@ -6124,23 +5969,13 @@
           <w:szCs w:val="24"/>
         </w:rPr>
       </w:pPr>
-      <w:proofErr w:type="gramStart"/>
-      <w:r>
-        <w:rPr>
-          <w:rFonts w:ascii="Times New Roman" w:hAnsi="Times New Roman" w:cs="Times New Roman"/>
-          <w:sz w:val="24"/>
-          <w:szCs w:val="24"/>
-        </w:rPr>
-        <w:t>which</w:t>
-      </w:r>
-      <w:proofErr w:type="gramEnd"/>
-      <w:r>
-        <w:rPr>
-          <w:rFonts w:ascii="Times New Roman" w:hAnsi="Times New Roman" w:cs="Times New Roman"/>
-          <w:sz w:val="24"/>
-          <w:szCs w:val="24"/>
-        </w:rPr>
-        <w:t xml:space="preserve"> algorithm performs five times as fast as the slowest algorithm and for what data set size? how about twenty times, a hundred times?</w:t>
+      <w:r>
+        <w:rPr>
+          <w:rFonts w:ascii="Times New Roman" w:hAnsi="Times New Roman" w:cs="Times New Roman"/>
+          <w:sz w:val="24"/>
+          <w:szCs w:val="24"/>
+        </w:rPr>
+        <w:t>which algorithm performs five times as fast as the slowest algorithm and for what data set size? how about twenty times, a hundred times?</w:t>
       </w:r>
     </w:p>
     <w:p>
@@ -6231,16 +6066,46 @@
         </w:rPr>
         <w:t xml:space="preserve"> </w:t>
       </w:r>
-      <w:proofErr w:type="gramStart"/>
-      <w:r>
-        <w:rPr>
-          <w:rFonts w:ascii="Times New Roman" w:hAnsi="Times New Roman" w:cs="Times New Roman"/>
-          <w:sz w:val="24"/>
-          <w:szCs w:val="24"/>
-        </w:rPr>
-        <w:t>sort</w:t>
-      </w:r>
-      <w:proofErr w:type="gramEnd"/>
+      <w:r>
+        <w:rPr>
+          <w:rFonts w:ascii="Times New Roman" w:hAnsi="Times New Roman" w:cs="Times New Roman"/>
+          <w:sz w:val="24"/>
+          <w:szCs w:val="24"/>
+        </w:rPr>
+        <w:t xml:space="preserve">sort </w:t>
+      </w:r>
+      <w:r>
+        <w:rPr>
+          <w:rFonts w:ascii="Times New Roman" w:hAnsi="Times New Roman" w:cs="Times New Roman"/>
+          <w:sz w:val="24"/>
+          <w:szCs w:val="24"/>
+        </w:rPr>
+        <w:t>and shell sort are very closely related in terms of performance</w:t>
+      </w:r>
+      <w:r>
+        <w:rPr>
+          <w:rFonts w:ascii="Times New Roman" w:hAnsi="Times New Roman" w:cs="Times New Roman"/>
+          <w:sz w:val="24"/>
+          <w:szCs w:val="24"/>
+        </w:rPr>
+        <w:t>, whereas merge sort grows at a slightly faster rate</w:t>
+      </w:r>
+      <w:r>
+        <w:rPr>
+          <w:rFonts w:ascii="Times New Roman" w:hAnsi="Times New Roman" w:cs="Times New Roman"/>
+          <w:sz w:val="24"/>
+          <w:szCs w:val="24"/>
+        </w:rPr>
+        <w:t xml:space="preserve"> in all situations</w:t>
+      </w:r>
+      <w:r>
+        <w:rPr>
+          <w:rFonts w:ascii="Times New Roman" w:hAnsi="Times New Roman" w:cs="Times New Roman"/>
+          <w:sz w:val="24"/>
+          <w:szCs w:val="24"/>
+        </w:rPr>
+        <w:t>.</w:t>
+      </w:r>
       <w:r>
         <w:rPr>
           <w:rFonts w:ascii="Times New Roman" w:hAnsi="Times New Roman" w:cs="Times New Roman"/>
@@ -6255,23 +6120,73 @@
           <w:sz w:val="24"/>
           <w:szCs w:val="24"/>
         </w:rPr>
-        <w:t>and shell sort are very closely related in terms of performance</w:t>
-      </w:r>
-      <w:r>
-        <w:rPr>
-          <w:rFonts w:ascii="Times New Roman" w:hAnsi="Times New Roman" w:cs="Times New Roman"/>
-          <w:sz w:val="24"/>
-          <w:szCs w:val="24"/>
-        </w:rPr>
-        <w:t>, whereas merge sort grows at a slightly faster rate</w:t>
-      </w:r>
-      <w:r>
-        <w:rPr>
-          <w:rFonts w:ascii="Times New Roman" w:hAnsi="Times New Roman" w:cs="Times New Roman"/>
-          <w:sz w:val="24"/>
-          <w:szCs w:val="24"/>
-        </w:rPr>
-        <w:t xml:space="preserve"> in all situations</w:t>
+        <w:t xml:space="preserve">Interestingly, both quick sort and shell sort perform better when the data is sorted in reverse order than when the data is unsorted. </w:t>
+      </w:r>
+      <w:r>
+        <w:rPr>
+          <w:rFonts w:ascii="Times New Roman" w:hAnsi="Times New Roman" w:cs="Times New Roman"/>
+          <w:sz w:val="24"/>
+          <w:szCs w:val="24"/>
+        </w:rPr>
+        <w:t>In general, bubble sort, selection sort, and insertion sort exhibit quadratic</w:t>
+      </w:r>
+      <w:r>
+        <w:rPr>
+          <w:rFonts w:ascii="Times New Roman" w:hAnsi="Times New Roman" w:cs="Times New Roman"/>
+          <w:sz w:val="24"/>
+          <w:szCs w:val="24"/>
+        </w:rPr>
+        <w:t xml:space="preserve"> time complexities</w:t>
+      </w:r>
+      <w:r>
+        <w:rPr>
+          <w:rFonts w:ascii="Times New Roman" w:hAnsi="Times New Roman" w:cs="Times New Roman"/>
+          <w:sz w:val="24"/>
+          <w:szCs w:val="24"/>
+        </w:rPr>
+        <w:t xml:space="preserve"> (O(n</w:t>
+      </w:r>
+      <w:r>
+        <w:rPr>
+          <w:rFonts w:ascii="Times New Roman" w:hAnsi="Times New Roman" w:cs="Times New Roman"/>
+          <w:sz w:val="24"/>
+          <w:szCs w:val="24"/>
+          <w:vertAlign w:val="superscript"/>
+        </w:rPr>
+        <w:t>2</w:t>
+      </w:r>
+      <w:r>
+        <w:rPr>
+          <w:rFonts w:ascii="Times New Roman" w:hAnsi="Times New Roman" w:cs="Times New Roman"/>
+          <w:sz w:val="24"/>
+          <w:szCs w:val="24"/>
+        </w:rPr>
+        <w:t>)).</w:t>
+      </w:r>
+    </w:p>
+    <w:p>
+      <w:pPr>
+        <w:rPr>
+          <w:rFonts w:ascii="Times New Roman" w:hAnsi="Times New Roman" w:cs="Times New Roman"/>
+          <w:sz w:val="24"/>
+          <w:szCs w:val="24"/>
+        </w:rPr>
+      </w:pPr>
+      <w:r>
+        <w:rPr>
+          <w:rFonts w:ascii="Times New Roman" w:hAnsi="Times New Roman" w:cs="Times New Roman"/>
+          <w:sz w:val="24"/>
+          <w:szCs w:val="24"/>
+        </w:rPr>
+        <w:t>Regarding the presorted data (figures N:N)</w:t>
+      </w:r>
+      <w:r>
+        <w:rPr>
+          <w:rFonts w:ascii="Times New Roman" w:hAnsi="Times New Roman" w:cs="Times New Roman"/>
+          <w:sz w:val="24"/>
+          <w:szCs w:val="24"/>
+        </w:rPr>
+        <w:t>, insertion sort is the best performing algorithm, showing approximately linear growth</w:t>
       </w:r>
       <w:r>
         <w:rPr>
@@ -6295,91 +6210,87 @@
           <w:sz w:val="24"/>
           <w:szCs w:val="24"/>
         </w:rPr>
-        <w:t xml:space="preserve">Interestingly, both quick sort and shell sort perform better when the data is sorted in reverse order than when the data is unsorted. </w:t>
-      </w:r>
-      <w:r>
-        <w:rPr>
-          <w:rFonts w:ascii="Times New Roman" w:hAnsi="Times New Roman" w:cs="Times New Roman"/>
-          <w:sz w:val="24"/>
-          <w:szCs w:val="24"/>
-        </w:rPr>
-        <w:t>In general, bubble sort, selection sort, and insertion sort exhibit quadratic</w:t>
-      </w:r>
-      <w:r>
-        <w:rPr>
-          <w:rFonts w:ascii="Times New Roman" w:hAnsi="Times New Roman" w:cs="Times New Roman"/>
-          <w:sz w:val="24"/>
-          <w:szCs w:val="24"/>
-        </w:rPr>
-        <w:t xml:space="preserve"> time complexities</w:t>
-      </w:r>
-      <w:r>
-        <w:rPr>
-          <w:rFonts w:ascii="Times New Roman" w:hAnsi="Times New Roman" w:cs="Times New Roman"/>
-          <w:sz w:val="24"/>
-          <w:szCs w:val="24"/>
-        </w:rPr>
-        <w:t xml:space="preserve"> (O(n</w:t>
-      </w:r>
-      <w:r>
-        <w:rPr>
-          <w:rFonts w:ascii="Times New Roman" w:hAnsi="Times New Roman" w:cs="Times New Roman"/>
-          <w:sz w:val="24"/>
-          <w:szCs w:val="24"/>
-          <w:vertAlign w:val="superscript"/>
-        </w:rPr>
-        <w:t>2</w:t>
-      </w:r>
-      <w:r>
-        <w:rPr>
-          <w:rFonts w:ascii="Times New Roman" w:hAnsi="Times New Roman" w:cs="Times New Roman"/>
-          <w:sz w:val="24"/>
-          <w:szCs w:val="24"/>
-        </w:rPr>
-        <w:t>)).</w:t>
-      </w:r>
-    </w:p>
-    <w:p>
-      <w:pPr>
-        <w:rPr>
-          <w:rFonts w:ascii="Times New Roman" w:hAnsi="Times New Roman" w:cs="Times New Roman"/>
-          <w:sz w:val="24"/>
-          <w:szCs w:val="24"/>
-        </w:rPr>
-      </w:pPr>
-      <w:r>
-        <w:rPr>
-          <w:rFonts w:ascii="Times New Roman" w:hAnsi="Times New Roman" w:cs="Times New Roman"/>
-          <w:sz w:val="24"/>
-          <w:szCs w:val="24"/>
-        </w:rPr>
-        <w:t xml:space="preserve">Regarding the presorted data (figures </w:t>
-      </w:r>
-      <w:proofErr w:type="gramStart"/>
-      <w:r>
-        <w:rPr>
-          <w:rFonts w:ascii="Times New Roman" w:hAnsi="Times New Roman" w:cs="Times New Roman"/>
-          <w:sz w:val="24"/>
-          <w:szCs w:val="24"/>
-        </w:rPr>
-        <w:t>N:N</w:t>
-      </w:r>
-      <w:proofErr w:type="gramEnd"/>
-      <w:r>
-        <w:rPr>
-          <w:rFonts w:ascii="Times New Roman" w:hAnsi="Times New Roman" w:cs="Times New Roman"/>
-          <w:sz w:val="24"/>
-          <w:szCs w:val="24"/>
-        </w:rPr>
-        <w:t>)</w:t>
-      </w:r>
-      <w:r>
-        <w:rPr>
-          <w:rFonts w:ascii="Times New Roman" w:hAnsi="Times New Roman" w:cs="Times New Roman"/>
-          <w:sz w:val="24"/>
-          <w:szCs w:val="24"/>
-        </w:rPr>
-        <w:t>, insertion sort is the best performing algorithm, showing approximately linear growth</w:t>
+        <w:t>I</w:t>
+      </w:r>
+      <w:r>
+        <w:rPr>
+          <w:rFonts w:ascii="Times New Roman" w:hAnsi="Times New Roman" w:cs="Times New Roman"/>
+          <w:sz w:val="24"/>
+          <w:szCs w:val="24"/>
+        </w:rPr>
+        <w:t>n the worst</w:t>
+      </w:r>
+      <w:r>
+        <w:rPr>
+          <w:rFonts w:ascii="Times New Roman" w:hAnsi="Times New Roman" w:cs="Times New Roman"/>
+          <w:sz w:val="24"/>
+          <w:szCs w:val="24"/>
+        </w:rPr>
+        <w:t xml:space="preserve"> (descending order sorted)</w:t>
+      </w:r>
+      <w:r>
+        <w:rPr>
+          <w:rFonts w:ascii="Times New Roman" w:hAnsi="Times New Roman" w:cs="Times New Roman"/>
+          <w:sz w:val="24"/>
+          <w:szCs w:val="24"/>
+        </w:rPr>
+        <w:t xml:space="preserve"> and average case</w:t>
+      </w:r>
+      <w:r>
+        <w:rPr>
+          <w:rFonts w:ascii="Times New Roman" w:hAnsi="Times New Roman" w:cs="Times New Roman"/>
+          <w:sz w:val="24"/>
+          <w:szCs w:val="24"/>
+        </w:rPr>
+        <w:t>s</w:t>
+      </w:r>
+      <w:r>
+        <w:rPr>
+          <w:rFonts w:ascii="Times New Roman" w:hAnsi="Times New Roman" w:cs="Times New Roman"/>
+          <w:sz w:val="24"/>
+          <w:szCs w:val="24"/>
+        </w:rPr>
+        <w:t xml:space="preserve"> (unsorted)</w:t>
+      </w:r>
+      <w:r>
+        <w:rPr>
+          <w:rFonts w:ascii="Times New Roman" w:hAnsi="Times New Roman" w:cs="Times New Roman"/>
+          <w:sz w:val="24"/>
+          <w:szCs w:val="24"/>
+        </w:rPr>
+        <w:t xml:space="preserve">, the </w:t>
+      </w:r>
+      <w:r>
+        <w:rPr>
+          <w:rFonts w:ascii="Times New Roman" w:hAnsi="Times New Roman" w:cs="Times New Roman"/>
+          <w:sz w:val="24"/>
+          <w:szCs w:val="24"/>
+        </w:rPr>
+        <w:t xml:space="preserve">insertion sort </w:t>
+      </w:r>
+      <w:r>
+        <w:rPr>
+          <w:rFonts w:ascii="Times New Roman" w:hAnsi="Times New Roman" w:cs="Times New Roman"/>
+          <w:sz w:val="24"/>
+          <w:szCs w:val="24"/>
+        </w:rPr>
+        <w:t xml:space="preserve">algorithm </w:t>
+      </w:r>
+      <w:r>
+        <w:rPr>
+          <w:rFonts w:ascii="Times New Roman" w:hAnsi="Times New Roman" w:cs="Times New Roman"/>
+          <w:sz w:val="24"/>
+          <w:szCs w:val="24"/>
+        </w:rPr>
+        <w:t xml:space="preserve">instead </w:t>
+      </w:r>
+      <w:r>
+        <w:rPr>
+          <w:rFonts w:ascii="Times New Roman" w:hAnsi="Times New Roman" w:cs="Times New Roman"/>
+          <w:sz w:val="24"/>
+          <w:szCs w:val="24"/>
+        </w:rPr>
+        <w:t>has quadratic time complexity</w:t>
       </w:r>
       <w:r>
         <w:rPr>
@@ -6395,6 +6306,137 @@
           <w:sz w:val="24"/>
           <w:szCs w:val="24"/>
         </w:rPr>
+        <w:t xml:space="preserve"> This is because insertion sort performs well with nearly sorted data</w:t>
+      </w:r>
+      <w:r>
+        <w:rPr>
+          <w:rFonts w:ascii="Times New Roman" w:hAnsi="Times New Roman" w:cs="Times New Roman"/>
+          <w:sz w:val="24"/>
+          <w:szCs w:val="24"/>
+        </w:rPr>
+        <w:t xml:space="preserve">. </w:t>
+      </w:r>
+      <w:r>
+        <w:rPr>
+          <w:rFonts w:ascii="Times New Roman" w:hAnsi="Times New Roman" w:cs="Times New Roman"/>
+          <w:sz w:val="24"/>
+          <w:szCs w:val="24"/>
+        </w:rPr>
+        <w:t>As mentioned, this is the reason why shell sort achieves consistent performance: it is an optimized version of the insertion sort algorithm</w:t>
+      </w:r>
+      <w:r>
+        <w:rPr>
+          <w:rFonts w:ascii="Times New Roman" w:hAnsi="Times New Roman" w:cs="Times New Roman"/>
+          <w:sz w:val="24"/>
+          <w:szCs w:val="24"/>
+        </w:rPr>
+        <w:t>. When the data is presorted, both bubble sort and selection sort achieve similar performance, indicating that the choice between the two in situations where data is nearly sorted should be made according to user preferences and space complexities.</w:t>
+      </w:r>
+    </w:p>
+    <w:p>
+      <w:pPr>
+        <w:rPr>
+          <w:rFonts w:ascii="Times New Roman" w:hAnsi="Times New Roman" w:cs="Times New Roman"/>
+          <w:sz w:val="24"/>
+          <w:szCs w:val="24"/>
+        </w:rPr>
+      </w:pPr>
+      <w:r>
+        <w:rPr>
+          <w:rFonts w:ascii="Times New Roman" w:hAnsi="Times New Roman" w:cs="Times New Roman"/>
+          <w:sz w:val="24"/>
+          <w:szCs w:val="24"/>
+        </w:rPr>
+        <w:t>When the data is sorted in descending order, the performance of selection sort exceeds that of insertion sort, whereas in all other cases, insertion sort was found to outperform selection sort.</w:t>
+      </w:r>
+      <w:r>
+        <w:rPr>
+          <w:rFonts w:ascii="Times New Roman" w:hAnsi="Times New Roman" w:cs="Times New Roman"/>
+          <w:sz w:val="24"/>
+          <w:szCs w:val="24"/>
+        </w:rPr>
+        <w:t xml:space="preserve"> Unintuitively, bubble sort, quick sort, and shell sort are actually found to perform better when the data is sorted in reverse order, despite requiring a greater number of swaps for array elements.</w:t>
+      </w:r>
+    </w:p>
+    <w:p>
+      <w:pPr>
+        <w:rPr>
+          <w:rFonts w:ascii="Times New Roman" w:hAnsi="Times New Roman" w:cs="Times New Roman"/>
+          <w:sz w:val="24"/>
+          <w:szCs w:val="24"/>
+        </w:rPr>
+      </w:pPr>
+      <w:r>
+        <w:rPr>
+          <w:rFonts w:ascii="Times New Roman" w:hAnsi="Times New Roman" w:cs="Times New Roman"/>
+          <w:sz w:val="24"/>
+          <w:szCs w:val="24"/>
+        </w:rPr>
+        <w:t>For input data in various forms, merge sort and quick sort performance is relatively consistent.</w:t>
+      </w:r>
+      <w:r>
+        <w:rPr>
+          <w:rFonts w:ascii="Times New Roman" w:hAnsi="Times New Roman" w:cs="Times New Roman"/>
+          <w:sz w:val="24"/>
+          <w:szCs w:val="24"/>
+        </w:rPr>
+        <w:t xml:space="preserve"> This indicates that the worst-case, best-case, and average-case time complexities for these sorting algorithms has a greater dependence on the implementation</w:t>
+      </w:r>
+      <w:r>
+        <w:rPr>
+          <w:rFonts w:ascii="Times New Roman" w:hAnsi="Times New Roman" w:cs="Times New Roman"/>
+          <w:sz w:val="24"/>
+          <w:szCs w:val="24"/>
+        </w:rPr>
+        <w:t xml:space="preserve"> rather than the form of the input data</w:t>
+      </w:r>
+      <w:r>
+        <w:rPr>
+          <w:rFonts w:ascii="Times New Roman" w:hAnsi="Times New Roman" w:cs="Times New Roman"/>
+          <w:sz w:val="24"/>
+          <w:szCs w:val="24"/>
+        </w:rPr>
+        <w:t xml:space="preserve">. For these algorithms, there are numerous ways to achieve the divide and conquer approach, and some </w:t>
+      </w:r>
+      <w:r>
+        <w:rPr>
+          <w:rFonts w:ascii="Times New Roman" w:hAnsi="Times New Roman" w:cs="Times New Roman"/>
+          <w:sz w:val="24"/>
+          <w:szCs w:val="24"/>
+        </w:rPr>
+        <w:t>perform</w:t>
+      </w:r>
+      <w:r>
+        <w:rPr>
+          <w:rFonts w:ascii="Times New Roman" w:hAnsi="Times New Roman" w:cs="Times New Roman"/>
+          <w:sz w:val="24"/>
+          <w:szCs w:val="24"/>
+        </w:rPr>
+        <w:t xml:space="preserve"> better than others.</w:t>
+      </w:r>
+    </w:p>
+    <w:p>
+      <w:pPr>
+        <w:rPr>
+          <w:rFonts w:ascii="Times New Roman" w:hAnsi="Times New Roman" w:cs="Times New Roman"/>
+          <w:sz w:val="24"/>
+          <w:szCs w:val="24"/>
+        </w:rPr>
+      </w:pPr>
+      <w:r>
+        <w:rPr>
+          <w:rFonts w:ascii="Times New Roman" w:hAnsi="Times New Roman" w:cs="Times New Roman"/>
+          <w:sz w:val="24"/>
+          <w:szCs w:val="24"/>
+        </w:rPr>
+        <w:t>For all dataset sizes, considered unordered input data, selection sort performs roughly 5 times as fast as bubble sort. As dataset size increases, quick sort approaches a performance roughly 5 times that of merge sort. For all dataset sizes, quick sort performs about 2 times faster than shell sort.</w:t>
+      </w:r>
+      <w:r>
+        <w:rPr>
+          <w:rFonts w:ascii="Times New Roman" w:hAnsi="Times New Roman" w:cs="Times New Roman"/>
+          <w:sz w:val="24"/>
+          <w:szCs w:val="24"/>
+        </w:rPr>
         <w:t xml:space="preserve"> </w:t>
       </w:r>
       <w:r>
@@ -6403,262 +6445,7 @@
           <w:sz w:val="24"/>
           <w:szCs w:val="24"/>
         </w:rPr>
-        <w:t>I</w:t>
-      </w:r>
-      <w:r>
-        <w:rPr>
-          <w:rFonts w:ascii="Times New Roman" w:hAnsi="Times New Roman" w:cs="Times New Roman"/>
-          <w:sz w:val="24"/>
-          <w:szCs w:val="24"/>
-        </w:rPr>
-        <w:t>n the worst</w:t>
-      </w:r>
-      <w:r>
-        <w:rPr>
-          <w:rFonts w:ascii="Times New Roman" w:hAnsi="Times New Roman" w:cs="Times New Roman"/>
-          <w:sz w:val="24"/>
-          <w:szCs w:val="24"/>
-        </w:rPr>
-        <w:t xml:space="preserve"> (descending order sorted)</w:t>
-      </w:r>
-      <w:r>
-        <w:rPr>
-          <w:rFonts w:ascii="Times New Roman" w:hAnsi="Times New Roman" w:cs="Times New Roman"/>
-          <w:sz w:val="24"/>
-          <w:szCs w:val="24"/>
-        </w:rPr>
-        <w:t xml:space="preserve"> and average case</w:t>
-      </w:r>
-      <w:r>
-        <w:rPr>
-          <w:rFonts w:ascii="Times New Roman" w:hAnsi="Times New Roman" w:cs="Times New Roman"/>
-          <w:sz w:val="24"/>
-          <w:szCs w:val="24"/>
-        </w:rPr>
-        <w:t>s</w:t>
-      </w:r>
-      <w:r>
-        <w:rPr>
-          <w:rFonts w:ascii="Times New Roman" w:hAnsi="Times New Roman" w:cs="Times New Roman"/>
-          <w:sz w:val="24"/>
-          <w:szCs w:val="24"/>
-        </w:rPr>
-        <w:t xml:space="preserve"> (unsorted)</w:t>
-      </w:r>
-      <w:r>
-        <w:rPr>
-          <w:rFonts w:ascii="Times New Roman" w:hAnsi="Times New Roman" w:cs="Times New Roman"/>
-          <w:sz w:val="24"/>
-          <w:szCs w:val="24"/>
-        </w:rPr>
-        <w:t xml:space="preserve">, the </w:t>
-      </w:r>
-      <w:r>
-        <w:rPr>
-          <w:rFonts w:ascii="Times New Roman" w:hAnsi="Times New Roman" w:cs="Times New Roman"/>
-          <w:sz w:val="24"/>
-          <w:szCs w:val="24"/>
-        </w:rPr>
-        <w:t xml:space="preserve">insertion sort </w:t>
-      </w:r>
-      <w:r>
-        <w:rPr>
-          <w:rFonts w:ascii="Times New Roman" w:hAnsi="Times New Roman" w:cs="Times New Roman"/>
-          <w:sz w:val="24"/>
-          <w:szCs w:val="24"/>
-        </w:rPr>
-        <w:t xml:space="preserve">algorithm </w:t>
-      </w:r>
-      <w:r>
-        <w:rPr>
-          <w:rFonts w:ascii="Times New Roman" w:hAnsi="Times New Roman" w:cs="Times New Roman"/>
-          <w:sz w:val="24"/>
-          <w:szCs w:val="24"/>
-        </w:rPr>
-        <w:t xml:space="preserve">instead </w:t>
-      </w:r>
-      <w:r>
-        <w:rPr>
-          <w:rFonts w:ascii="Times New Roman" w:hAnsi="Times New Roman" w:cs="Times New Roman"/>
-          <w:sz w:val="24"/>
-          <w:szCs w:val="24"/>
-        </w:rPr>
-        <w:t>has quadratic time complexity</w:t>
-      </w:r>
-      <w:r>
-        <w:rPr>
-          <w:rFonts w:ascii="Times New Roman" w:hAnsi="Times New Roman" w:cs="Times New Roman"/>
-          <w:sz w:val="24"/>
-          <w:szCs w:val="24"/>
-        </w:rPr>
-        <w:t>.</w:t>
-      </w:r>
-      <w:r>
-        <w:rPr>
-          <w:rFonts w:ascii="Times New Roman" w:hAnsi="Times New Roman" w:cs="Times New Roman"/>
-          <w:sz w:val="24"/>
-          <w:szCs w:val="24"/>
-        </w:rPr>
-        <w:t xml:space="preserve"> This is because insertion sort performs well with nearly sorted data</w:t>
-      </w:r>
-      <w:r>
-        <w:rPr>
-          <w:rFonts w:ascii="Times New Roman" w:hAnsi="Times New Roman" w:cs="Times New Roman"/>
-          <w:sz w:val="24"/>
-          <w:szCs w:val="24"/>
-        </w:rPr>
-        <w:t xml:space="preserve">. </w:t>
-      </w:r>
-      <w:r>
-        <w:rPr>
-          <w:rFonts w:ascii="Times New Roman" w:hAnsi="Times New Roman" w:cs="Times New Roman"/>
-          <w:sz w:val="24"/>
-          <w:szCs w:val="24"/>
-        </w:rPr>
-        <w:t>As mentioned, this is the reason why shell sort achieves consistent performance: it is an optimized version of the insertion sort algorithm</w:t>
-      </w:r>
-      <w:r>
-        <w:rPr>
-          <w:rFonts w:ascii="Times New Roman" w:hAnsi="Times New Roman" w:cs="Times New Roman"/>
-          <w:sz w:val="24"/>
-          <w:szCs w:val="24"/>
-        </w:rPr>
-        <w:t>. When the data is presorted, both bubble sort and selection sort achieve similar performance, indicating that the choice between the two in situations where data is nearly sorted should be made according to user preferences and space complexities.</w:t>
-      </w:r>
-    </w:p>
-    <w:p>
-      <w:pPr>
-        <w:rPr>
-          <w:rFonts w:ascii="Times New Roman" w:hAnsi="Times New Roman" w:cs="Times New Roman"/>
-          <w:sz w:val="24"/>
-          <w:szCs w:val="24"/>
-        </w:rPr>
-      </w:pPr>
-      <w:r>
-        <w:rPr>
-          <w:rFonts w:ascii="Times New Roman" w:hAnsi="Times New Roman" w:cs="Times New Roman"/>
-          <w:sz w:val="24"/>
-          <w:szCs w:val="24"/>
-        </w:rPr>
-        <w:t>When the data is sorted in descending order, the performance of selection sort exceeds that of insertion sort, whereas in all other cases, insertion sort was found to outperform selection sort.</w:t>
-      </w:r>
-      <w:r>
-        <w:rPr>
-          <w:rFonts w:ascii="Times New Roman" w:hAnsi="Times New Roman" w:cs="Times New Roman"/>
-          <w:sz w:val="24"/>
-          <w:szCs w:val="24"/>
-        </w:rPr>
-        <w:t xml:space="preserve"> Unintuitively, bubble sort, quick sort, and shell sort are </w:t>
-      </w:r>
-      <w:proofErr w:type="gramStart"/>
-      <w:r>
-        <w:rPr>
-          <w:rFonts w:ascii="Times New Roman" w:hAnsi="Times New Roman" w:cs="Times New Roman"/>
-          <w:sz w:val="24"/>
-          <w:szCs w:val="24"/>
-        </w:rPr>
-        <w:t>actually found</w:t>
-      </w:r>
-      <w:proofErr w:type="gramEnd"/>
-      <w:r>
-        <w:rPr>
-          <w:rFonts w:ascii="Times New Roman" w:hAnsi="Times New Roman" w:cs="Times New Roman"/>
-          <w:sz w:val="24"/>
-          <w:szCs w:val="24"/>
-        </w:rPr>
-        <w:t xml:space="preserve"> to perform better when the data is sorted in reverse order, despite requiring a greater number of swaps for array elements.</w:t>
-      </w:r>
-    </w:p>
-    <w:p>
-      <w:pPr>
-        <w:rPr>
-          <w:rFonts w:ascii="Times New Roman" w:hAnsi="Times New Roman" w:cs="Times New Roman"/>
-          <w:sz w:val="24"/>
-          <w:szCs w:val="24"/>
-        </w:rPr>
-      </w:pPr>
-      <w:r>
-        <w:rPr>
-          <w:rFonts w:ascii="Times New Roman" w:hAnsi="Times New Roman" w:cs="Times New Roman"/>
-          <w:sz w:val="24"/>
-          <w:szCs w:val="24"/>
-        </w:rPr>
-        <w:t>For input data in various forms, merge sort and quick sort performance is relatively consistent.</w:t>
-      </w:r>
-      <w:r>
-        <w:rPr>
-          <w:rFonts w:ascii="Times New Roman" w:hAnsi="Times New Roman" w:cs="Times New Roman"/>
-          <w:sz w:val="24"/>
-          <w:szCs w:val="24"/>
-        </w:rPr>
-        <w:t xml:space="preserve"> This indicates that the worst-case, best-case, and average-case time complexities for these sorting algorithms </w:t>
-      </w:r>
-      <w:proofErr w:type="gramStart"/>
-      <w:r>
-        <w:rPr>
-          <w:rFonts w:ascii="Times New Roman" w:hAnsi="Times New Roman" w:cs="Times New Roman"/>
-          <w:sz w:val="24"/>
-          <w:szCs w:val="24"/>
-        </w:rPr>
-        <w:t>has</w:t>
-      </w:r>
-      <w:proofErr w:type="gramEnd"/>
-      <w:r>
-        <w:rPr>
-          <w:rFonts w:ascii="Times New Roman" w:hAnsi="Times New Roman" w:cs="Times New Roman"/>
-          <w:sz w:val="24"/>
-          <w:szCs w:val="24"/>
-        </w:rPr>
-        <w:t xml:space="preserve"> a greater dependence on the implementation</w:t>
-      </w:r>
-      <w:r>
-        <w:rPr>
-          <w:rFonts w:ascii="Times New Roman" w:hAnsi="Times New Roman" w:cs="Times New Roman"/>
-          <w:sz w:val="24"/>
-          <w:szCs w:val="24"/>
-        </w:rPr>
-        <w:t xml:space="preserve"> rather than the form of the input data</w:t>
-      </w:r>
-      <w:r>
-        <w:rPr>
-          <w:rFonts w:ascii="Times New Roman" w:hAnsi="Times New Roman" w:cs="Times New Roman"/>
-          <w:sz w:val="24"/>
-          <w:szCs w:val="24"/>
-        </w:rPr>
-        <w:t xml:space="preserve">. For these algorithms, there are numerous ways to achieve the divide and conquer approach, and some </w:t>
-      </w:r>
-      <w:r>
-        <w:rPr>
-          <w:rFonts w:ascii="Times New Roman" w:hAnsi="Times New Roman" w:cs="Times New Roman"/>
-          <w:sz w:val="24"/>
-          <w:szCs w:val="24"/>
-        </w:rPr>
-        <w:t>perform</w:t>
-      </w:r>
-      <w:r>
-        <w:rPr>
-          <w:rFonts w:ascii="Times New Roman" w:hAnsi="Times New Roman" w:cs="Times New Roman"/>
-          <w:sz w:val="24"/>
-          <w:szCs w:val="24"/>
-        </w:rPr>
-        <w:t xml:space="preserve"> better than others.</w:t>
-      </w:r>
-    </w:p>
-    <w:p>
-      <w:pPr>
-        <w:rPr>
-          <w:rFonts w:ascii="Times New Roman" w:hAnsi="Times New Roman" w:cs="Times New Roman"/>
-          <w:sz w:val="24"/>
-          <w:szCs w:val="24"/>
-        </w:rPr>
-      </w:pPr>
-      <w:r>
-        <w:rPr>
-          <w:rFonts w:ascii="Times New Roman" w:hAnsi="Times New Roman" w:cs="Times New Roman"/>
-          <w:sz w:val="24"/>
-          <w:szCs w:val="24"/>
-        </w:rPr>
-        <w:t>For all dataset sizes, considered unordered input data, selection sort performs roughly 5 times as fast as bubble sort. As dataset size increases, quick sort approaches a performance roughly 5 times that of merge sort. For all dataset sizes, quick sort performs about 2 times faster than shell sort.</w:t>
+        <w:t>As dataset size increases, the performance of shell sort approaches to be 2 times as fast as merge sort.</w:t>
       </w:r>
       <w:r>
         <w:rPr>
@@ -6674,22 +6461,6 @@
           <w:sz w:val="24"/>
           <w:szCs w:val="24"/>
         </w:rPr>
-        <w:t>As dataset size increases, the performance of shell sort approaches to be 2 times as fast as merge sort.</w:t>
-      </w:r>
-      <w:r>
-        <w:rPr>
-          <w:rFonts w:ascii="Times New Roman" w:hAnsi="Times New Roman" w:cs="Times New Roman"/>
-          <w:sz w:val="24"/>
-          <w:szCs w:val="24"/>
-        </w:rPr>
-        <w:t xml:space="preserve"> </w:t>
-      </w:r>
-      <w:r>
-        <w:rPr>
-          <w:rFonts w:ascii="Times New Roman" w:hAnsi="Times New Roman" w:cs="Times New Roman"/>
-          <w:sz w:val="24"/>
-          <w:szCs w:val="24"/>
-        </w:rPr>
         <w:t>For a dataset size of 550,000 quick sort performs 10,000 times faster than bubble sort.</w:t>
       </w:r>
       <w:r>
@@ -6707,6 +6478,30 @@
           <w:szCs w:val="24"/>
         </w:rPr>
         <w:t xml:space="preserve"> For a dataset size of 50,000, shell sort performs roughly 100 times faster than selection sort (114x). Additionally, for a dataset size of</w:t>
+      </w:r>
+      <w:r>
+        <w:rPr>
+          <w:rFonts w:ascii="Times New Roman" w:hAnsi="Times New Roman" w:cs="Times New Roman"/>
+          <w:sz w:val="24"/>
+          <w:szCs w:val="24"/>
+        </w:rPr>
+        <w:t xml:space="preserve"> 50,000, merge sort is </w:t>
+      </w:r>
+      <w:r>
+        <w:rPr>
+          <w:rFonts w:ascii="Times New Roman" w:hAnsi="Times New Roman" w:cs="Times New Roman"/>
+          <w:sz w:val="24"/>
+          <w:szCs w:val="24"/>
+        </w:rPr>
+        <w:t>roughly 140</w:t>
+      </w:r>
+      <w:r>
+        <w:rPr>
+          <w:rFonts w:ascii="Times New Roman" w:hAnsi="Times New Roman" w:cs="Times New Roman"/>
+          <w:sz w:val="24"/>
+          <w:szCs w:val="24"/>
+        </w:rPr>
+        <w:t xml:space="preserve"> times faster than bubble sort.</w:t>
       </w:r>
     </w:p>
     <w:p>
@@ -7015,23 +6810,7 @@
           <w:sz w:val="24"/>
           <w:szCs w:val="24"/>
         </w:rPr>
-        <w:t>, www.programiz.com/dsa/merge-sort</w:t>
-      </w:r>
-      <w:r>
-        <w:rPr>
-          <w:rFonts w:ascii="Times New Roman" w:hAnsi="Times New Roman" w:cs="Times New Roman"/>
-          <w:sz w:val="24"/>
-          <w:szCs w:val="24"/>
-        </w:rPr>
-        <w:t>.</w:t>
-      </w:r>
-      <w:r>
-        <w:rPr>
-          <w:rFonts w:ascii="Times New Roman" w:hAnsi="Times New Roman" w:cs="Times New Roman"/>
-          <w:sz w:val="24"/>
-          <w:szCs w:val="24"/>
-        </w:rPr>
-        <w:t xml:space="preserve"> </w:t>
+        <w:t xml:space="preserve">, www.programiz.com/dsa/merge-sort. </w:t>
       </w:r>
     </w:p>
     <w:p>
@@ -7214,7 +6993,6 @@
           <w:szCs w:val="24"/>
         </w:rPr>
       </w:pPr>
-      <w:proofErr w:type="spellStart"/>
       <w:r>
         <w:rPr>
           <w:rStyle w:val="Hyperlink"/>
@@ -7224,19 +7002,7 @@
           <w:szCs w:val="24"/>
           <w:u w:val="none"/>
         </w:rPr>
-        <w:t>mergesort</w:t>
-      </w:r>
-      <w:proofErr w:type="spellEnd"/>
-      <w:r>
-        <w:rPr>
-          <w:rStyle w:val="Hyperlink"/>
-          <w:rFonts w:ascii="Times New Roman" w:hAnsi="Times New Roman" w:cs="Times New Roman"/>
-          <w:color w:val="auto"/>
-          <w:sz w:val="24"/>
-          <w:szCs w:val="24"/>
-          <w:u w:val="none"/>
-        </w:rPr>
-        <w:t xml:space="preserve"> recursion figure</w:t>
+        <w:t>mergesort recursion figure</w:t>
       </w:r>
     </w:p>
     <w:p>
@@ -8422,6 +8188,7 @@
   <w:style w:type="character" w:default="1" w:styleId="DefaultParagraphFont">
     <w:name w:val="Default Paragraph Font"/>
     <w:uiPriority w:val="1"/>
+    <w:semiHidden/>
     <w:unhideWhenUsed/>
   </w:style>
   <w:style w:type="table" w:default="1" w:styleId="TableNormal">

</xml_diff>

<commit_message>
added new table to report
</commit_message>
<xml_diff>
--- a/Report/Project Report.docx
+++ b/Report/Project Report.docx
@@ -547,7 +547,29 @@
           <w:sz w:val="24"/>
           <w:szCs w:val="24"/>
         </w:rPr>
-        <w:t>University of New Haven Tagliatela College of Engineering</w:t>
+        <w:t xml:space="preserve">University of New Haven </w:t>
+      </w:r>
+      <w:proofErr w:type="spellStart"/>
+      <w:r>
+        <w:rPr>
+          <w:rFonts w:ascii="Times New Roman" w:hAnsi="Times New Roman" w:cs="Times New Roman"/>
+          <w:b/>
+          <w:bCs/>
+          <w:sz w:val="24"/>
+          <w:szCs w:val="24"/>
+        </w:rPr>
+        <w:t>Tagliatela</w:t>
+      </w:r>
+      <w:proofErr w:type="spellEnd"/>
+      <w:r>
+        <w:rPr>
+          <w:rFonts w:ascii="Times New Roman" w:hAnsi="Times New Roman" w:cs="Times New Roman"/>
+          <w:b/>
+          <w:bCs/>
+          <w:sz w:val="24"/>
+          <w:szCs w:val="24"/>
+        </w:rPr>
+        <w:t xml:space="preserve"> College of Engineering</w:t>
       </w:r>
     </w:p>
     <w:p>
@@ -995,7 +1017,25 @@
           <w:sz w:val="24"/>
           <w:szCs w:val="24"/>
         </w:rPr>
-        <w:t xml:space="preserve"> Topologically, the program employs the use of a superloop with an embedded switch case for option selection</w:t>
+        <w:t xml:space="preserve"> Topologically, the program employs the use of a </w:t>
+      </w:r>
+      <w:proofErr w:type="spellStart"/>
+      <w:r>
+        <w:rPr>
+          <w:rFonts w:ascii="Times New Roman" w:hAnsi="Times New Roman" w:cs="Times New Roman"/>
+          <w:sz w:val="24"/>
+          <w:szCs w:val="24"/>
+        </w:rPr>
+        <w:t>superloop</w:t>
+      </w:r>
+      <w:proofErr w:type="spellEnd"/>
+      <w:r>
+        <w:rPr>
+          <w:rFonts w:ascii="Times New Roman" w:hAnsi="Times New Roman" w:cs="Times New Roman"/>
+          <w:sz w:val="24"/>
+          <w:szCs w:val="24"/>
+        </w:rPr>
+        <w:t xml:space="preserve"> with an embedded switch case for option selection</w:t>
       </w:r>
       <w:r>
         <w:rPr>
@@ -1146,8 +1186,36 @@
           <w:sz w:val="24"/>
           <w:szCs w:val="24"/>
         </w:rPr>
-        <w:t>)), and linearithmic (O(nlog</w:t>
-      </w:r>
+        <w:t xml:space="preserve">)), and </w:t>
+      </w:r>
+      <w:proofErr w:type="spellStart"/>
+      <w:r>
+        <w:rPr>
+          <w:rFonts w:ascii="Times New Roman" w:hAnsi="Times New Roman" w:cs="Times New Roman"/>
+          <w:sz w:val="24"/>
+          <w:szCs w:val="24"/>
+        </w:rPr>
+        <w:t>linearithmic</w:t>
+      </w:r>
+      <w:proofErr w:type="spellEnd"/>
+      <w:r>
+        <w:rPr>
+          <w:rFonts w:ascii="Times New Roman" w:hAnsi="Times New Roman" w:cs="Times New Roman"/>
+          <w:sz w:val="24"/>
+          <w:szCs w:val="24"/>
+        </w:rPr>
+        <w:t xml:space="preserve"> (O(</w:t>
+      </w:r>
+      <w:proofErr w:type="spellStart"/>
+      <w:r>
+        <w:rPr>
+          <w:rFonts w:ascii="Times New Roman" w:hAnsi="Times New Roman" w:cs="Times New Roman"/>
+          <w:sz w:val="24"/>
+          <w:szCs w:val="24"/>
+        </w:rPr>
+        <w:t>nlog</w:t>
+      </w:r>
+      <w:proofErr w:type="spellEnd"/>
       <w:r>
         <w:rPr>
           <w:rFonts w:ascii="Times New Roman" w:hAnsi="Times New Roman" w:cs="Times New Roman"/>
@@ -2221,15 +2289,51 @@
           <w:sz w:val="24"/>
           <w:szCs w:val="24"/>
         </w:rPr>
-        <w:t xml:space="preserve">each element i </w:t>
-      </w:r>
-      <w:r>
-        <w:rPr>
-          <w:rFonts w:ascii="Times New Roman" w:hAnsi="Times New Roman" w:cs="Times New Roman"/>
-          <w:sz w:val="24"/>
-          <w:szCs w:val="24"/>
-        </w:rPr>
-        <w:t>(for which i &gt; 0)</w:t>
+        <w:t xml:space="preserve">each element </w:t>
+      </w:r>
+      <w:proofErr w:type="spellStart"/>
+      <w:r>
+        <w:rPr>
+          <w:rFonts w:ascii="Times New Roman" w:hAnsi="Times New Roman" w:cs="Times New Roman"/>
+          <w:sz w:val="24"/>
+          <w:szCs w:val="24"/>
+        </w:rPr>
+        <w:t>i</w:t>
+      </w:r>
+      <w:proofErr w:type="spellEnd"/>
+      <w:r>
+        <w:rPr>
+          <w:rFonts w:ascii="Times New Roman" w:hAnsi="Times New Roman" w:cs="Times New Roman"/>
+          <w:sz w:val="24"/>
+          <w:szCs w:val="24"/>
+        </w:rPr>
+        <w:t xml:space="preserve"> </w:t>
+      </w:r>
+      <w:r>
+        <w:rPr>
+          <w:rFonts w:ascii="Times New Roman" w:hAnsi="Times New Roman" w:cs="Times New Roman"/>
+          <w:sz w:val="24"/>
+          <w:szCs w:val="24"/>
+        </w:rPr>
+        <w:t xml:space="preserve">(for which </w:t>
+      </w:r>
+      <w:proofErr w:type="spellStart"/>
+      <w:r>
+        <w:rPr>
+          <w:rFonts w:ascii="Times New Roman" w:hAnsi="Times New Roman" w:cs="Times New Roman"/>
+          <w:sz w:val="24"/>
+          <w:szCs w:val="24"/>
+        </w:rPr>
+        <w:t>i</w:t>
+      </w:r>
+      <w:proofErr w:type="spellEnd"/>
+      <w:r>
+        <w:rPr>
+          <w:rFonts w:ascii="Times New Roman" w:hAnsi="Times New Roman" w:cs="Times New Roman"/>
+          <w:sz w:val="24"/>
+          <w:szCs w:val="24"/>
+        </w:rPr>
+        <w:t xml:space="preserve"> &gt; 0)</w:t>
       </w:r>
       <w:r>
         <w:rPr>
@@ -5109,6 +5213,218 @@
     </w:p>
     <w:p>
       <w:pPr>
+        <w:rPr>
+          <w:rFonts w:ascii="Times New Roman" w:hAnsi="Times New Roman" w:cs="Times New Roman"/>
+          <w:sz w:val="24"/>
+          <w:szCs w:val="24"/>
+        </w:rPr>
+      </w:pPr>
+    </w:p>
+    <w:p>
+      <w:pPr>
+        <w:rPr>
+          <w:rFonts w:ascii="Times New Roman" w:hAnsi="Times New Roman" w:cs="Times New Roman"/>
+          <w:sz w:val="24"/>
+          <w:szCs w:val="24"/>
+        </w:rPr>
+      </w:pPr>
+    </w:p>
+    <w:p>
+      <w:pPr>
+        <w:rPr>
+          <w:rFonts w:ascii="Times New Roman" w:hAnsi="Times New Roman" w:cs="Times New Roman"/>
+          <w:sz w:val="24"/>
+          <w:szCs w:val="24"/>
+        </w:rPr>
+      </w:pPr>
+    </w:p>
+    <w:p>
+      <w:pPr>
+        <w:rPr>
+          <w:rFonts w:ascii="Times New Roman" w:hAnsi="Times New Roman" w:cs="Times New Roman"/>
+          <w:sz w:val="24"/>
+          <w:szCs w:val="24"/>
+        </w:rPr>
+      </w:pPr>
+    </w:p>
+    <w:p>
+      <w:pPr>
+        <w:rPr>
+          <w:rFonts w:ascii="Times New Roman" w:hAnsi="Times New Roman" w:cs="Times New Roman"/>
+          <w:sz w:val="24"/>
+          <w:szCs w:val="24"/>
+        </w:rPr>
+      </w:pPr>
+    </w:p>
+    <w:p>
+      <w:pPr>
+        <w:rPr>
+          <w:rFonts w:ascii="Times New Roman" w:hAnsi="Times New Roman" w:cs="Times New Roman"/>
+          <w:sz w:val="24"/>
+          <w:szCs w:val="24"/>
+        </w:rPr>
+      </w:pPr>
+    </w:p>
+    <w:p>
+      <w:pPr>
+        <w:rPr>
+          <w:rFonts w:ascii="Times New Roman" w:hAnsi="Times New Roman" w:cs="Times New Roman"/>
+          <w:sz w:val="24"/>
+          <w:szCs w:val="24"/>
+        </w:rPr>
+      </w:pPr>
+    </w:p>
+    <w:p>
+      <w:pPr>
+        <w:rPr>
+          <w:rFonts w:ascii="Times New Roman" w:hAnsi="Times New Roman" w:cs="Times New Roman"/>
+          <w:sz w:val="24"/>
+          <w:szCs w:val="24"/>
+        </w:rPr>
+      </w:pPr>
+    </w:p>
+    <w:p>
+      <w:pPr>
+        <w:jc w:val="center"/>
+        <w:rPr>
+          <w:rFonts w:ascii="Times New Roman" w:hAnsi="Times New Roman" w:cs="Times New Roman"/>
+          <w:sz w:val="24"/>
+          <w:szCs w:val="24"/>
+        </w:rPr>
+      </w:pPr>
+      <w:r>
+        <w:rPr>
+          <w:rFonts w:ascii="Times New Roman" w:hAnsi="Times New Roman" w:cs="Times New Roman"/>
+          <w:b/>
+          <w:bCs/>
+          <w:noProof/>
+          <w:sz w:val="24"/>
+          <w:szCs w:val="24"/>
+        </w:rPr>
+        <w:drawing>
+          <wp:anchor distT="0" distB="0" distL="114300" distR="114300" simplePos="0" relativeHeight="251667456" behindDoc="0" locked="0" layoutInCell="1" allowOverlap="1" wp14:anchorId="0F7512C9" wp14:editId="3A389F13">
+            <wp:simplePos x="0" y="0"/>
+            <wp:positionH relativeFrom="margin">
+              <wp:align>right</wp:align>
+            </wp:positionH>
+            <wp:positionV relativeFrom="paragraph">
+              <wp:posOffset>350520</wp:posOffset>
+            </wp:positionV>
+            <wp:extent cx="5943600" cy="6309995"/>
+            <wp:effectExtent l="0" t="0" r="0" b="0"/>
+            <wp:wrapSquare wrapText="bothSides"/>
+            <wp:docPr id="461049784" name="Picture 2"/>
+            <wp:cNvGraphicFramePr>
+              <a:graphicFrameLocks xmlns:a="http://schemas.openxmlformats.org/drawingml/2006/main" noChangeAspect="1"/>
+            </wp:cNvGraphicFramePr>
+            <a:graphic xmlns:a="http://schemas.openxmlformats.org/drawingml/2006/main">
+              <a:graphicData uri="http://schemas.openxmlformats.org/drawingml/2006/picture">
+                <pic:pic xmlns:pic="http://schemas.openxmlformats.org/drawingml/2006/picture">
+                  <pic:nvPicPr>
+                    <pic:cNvPr id="0" name="Picture 2"/>
+                    <pic:cNvPicPr>
+                      <a:picLocks noChangeAspect="1" noChangeArrowheads="1"/>
+                    </pic:cNvPicPr>
+                  </pic:nvPicPr>
+                  <pic:blipFill>
+                    <a:blip r:embed="rId21">
+                      <a:extLst>
+                        <a:ext uri="{28A0092B-C50C-407E-A947-70E740481C1C}">
+                          <a14:useLocalDpi xmlns:a14="http://schemas.microsoft.com/office/drawing/2010/main" val="0"/>
+                        </a:ext>
+                      </a:extLst>
+                    </a:blip>
+                    <a:srcRect/>
+                    <a:stretch>
+                      <a:fillRect/>
+                    </a:stretch>
+                  </pic:blipFill>
+                  <pic:spPr bwMode="auto">
+                    <a:xfrm>
+                      <a:off x="0" y="0"/>
+                      <a:ext cx="5943600" cy="6309995"/>
+                    </a:xfrm>
+                    <a:prstGeom prst="rect">
+                      <a:avLst/>
+                    </a:prstGeom>
+                    <a:noFill/>
+                    <a:ln>
+                      <a:noFill/>
+                    </a:ln>
+                  </pic:spPr>
+                </pic:pic>
+              </a:graphicData>
+            </a:graphic>
+          </wp:anchor>
+        </w:drawing>
+      </w:r>
+      <w:r>
+        <w:rPr>
+          <w:rFonts w:ascii="Times New Roman" w:hAnsi="Times New Roman" w:cs="Times New Roman"/>
+          <w:b/>
+          <w:bCs/>
+          <w:sz w:val="24"/>
+          <w:szCs w:val="24"/>
+        </w:rPr>
+        <w:t>Table 3.</w:t>
+      </w:r>
+      <w:r>
+        <w:rPr>
+          <w:rFonts w:ascii="Times New Roman" w:hAnsi="Times New Roman" w:cs="Times New Roman"/>
+          <w:b/>
+          <w:bCs/>
+          <w:sz w:val="24"/>
+          <w:szCs w:val="24"/>
+        </w:rPr>
+        <w:t xml:space="preserve"> </w:t>
+      </w:r>
+      <w:r>
+        <w:rPr>
+          <w:rFonts w:ascii="Times New Roman" w:hAnsi="Times New Roman" w:cs="Times New Roman"/>
+          <w:sz w:val="24"/>
+          <w:szCs w:val="24"/>
+        </w:rPr>
+        <w:t>Sorting algorithm speeds relative to one another.</w:t>
+      </w:r>
+    </w:p>
+    <w:p>
+      <w:pPr>
+        <w:rPr>
+          <w:rFonts w:ascii="Times New Roman" w:hAnsi="Times New Roman" w:cs="Times New Roman"/>
+          <w:sz w:val="24"/>
+          <w:szCs w:val="24"/>
+        </w:rPr>
+      </w:pPr>
+    </w:p>
+    <w:p>
+      <w:pPr>
+        <w:rPr>
+          <w:rFonts w:ascii="Times New Roman" w:hAnsi="Times New Roman" w:cs="Times New Roman"/>
+          <w:sz w:val="24"/>
+          <w:szCs w:val="24"/>
+        </w:rPr>
+      </w:pPr>
+    </w:p>
+    <w:p>
+      <w:pPr>
+        <w:rPr>
+          <w:rFonts w:ascii="Times New Roman" w:hAnsi="Times New Roman" w:cs="Times New Roman"/>
+          <w:sz w:val="24"/>
+          <w:szCs w:val="24"/>
+        </w:rPr>
+      </w:pPr>
+    </w:p>
+    <w:p>
+      <w:pPr>
+        <w:rPr>
+          <w:rFonts w:ascii="Times New Roman" w:hAnsi="Times New Roman" w:cs="Times New Roman"/>
+          <w:sz w:val="24"/>
+          <w:szCs w:val="24"/>
+        </w:rPr>
+      </w:pPr>
+    </w:p>
+    <w:p>
+      <w:pPr>
         <w:jc w:val="center"/>
         <w:rPr>
           <w:rFonts w:ascii="Times New Roman" w:hAnsi="Times New Roman" w:cs="Times New Roman"/>
@@ -5152,7 +5468,7 @@
                     </pic:cNvPicPr>
                   </pic:nvPicPr>
                   <pic:blipFill>
-                    <a:blip r:embed="rId21">
+                    <a:blip r:embed="rId22">
                       <a:extLst>
                         <a:ext uri="{28A0092B-C50C-407E-A947-70E740481C1C}">
                           <a14:useLocalDpi xmlns:a14="http://schemas.microsoft.com/office/drawing/2010/main" val="0"/>
@@ -5218,7 +5534,7 @@
                     </pic:cNvPicPr>
                   </pic:nvPicPr>
                   <pic:blipFill>
-                    <a:blip r:embed="rId22">
+                    <a:blip r:embed="rId23">
                       <a:extLst>
                         <a:ext uri="{28A0092B-C50C-407E-A947-70E740481C1C}">
                           <a14:useLocalDpi xmlns:a14="http://schemas.microsoft.com/office/drawing/2010/main" val="0"/>
@@ -5407,7 +5723,7 @@
                     </pic:cNvPicPr>
                   </pic:nvPicPr>
                   <pic:blipFill>
-                    <a:blip r:embed="rId23">
+                    <a:blip r:embed="rId24">
                       <a:extLst>
                         <a:ext uri="{28A0092B-C50C-407E-A947-70E740481C1C}">
                           <a14:useLocalDpi xmlns:a14="http://schemas.microsoft.com/office/drawing/2010/main" val="0"/>
@@ -5523,7 +5839,7 @@
                     </pic:cNvPicPr>
                   </pic:nvPicPr>
                   <pic:blipFill>
-                    <a:blip r:embed="rId24">
+                    <a:blip r:embed="rId25">
                       <a:extLst>
                         <a:ext uri="{28A0092B-C50C-407E-A947-70E740481C1C}">
                           <a14:useLocalDpi xmlns:a14="http://schemas.microsoft.com/office/drawing/2010/main" val="0"/>
@@ -5640,7 +5956,7 @@
                     </pic:cNvPicPr>
                   </pic:nvPicPr>
                   <pic:blipFill>
-                    <a:blip r:embed="rId25">
+                    <a:blip r:embed="rId26">
                       <a:extLst>
                         <a:ext uri="{28A0092B-C50C-407E-A947-70E740481C1C}">
                           <a14:useLocalDpi xmlns:a14="http://schemas.microsoft.com/office/drawing/2010/main" val="0"/>
@@ -5756,7 +6072,7 @@
                     </pic:cNvPicPr>
                   </pic:nvPicPr>
                   <pic:blipFill>
-                    <a:blip r:embed="rId26">
+                    <a:blip r:embed="rId27">
                       <a:extLst>
                         <a:ext uri="{28A0092B-C50C-407E-A947-70E740481C1C}">
                           <a14:useLocalDpi xmlns:a14="http://schemas.microsoft.com/office/drawing/2010/main" val="0"/>
@@ -6656,6 +6972,7 @@
         </w:rPr>
         <w:t xml:space="preserve">.” </w:t>
       </w:r>
+      <w:proofErr w:type="spellStart"/>
       <w:r>
         <w:rPr>
           <w:rFonts w:ascii="Times New Roman" w:hAnsi="Times New Roman" w:cs="Times New Roman"/>
@@ -6666,6 +6983,7 @@
         </w:rPr>
         <w:t>Programiz</w:t>
       </w:r>
+      <w:proofErr w:type="spellEnd"/>
       <w:r>
         <w:rPr>
           <w:rFonts w:ascii="Times New Roman" w:hAnsi="Times New Roman" w:cs="Times New Roman"/>
@@ -6702,6 +7020,7 @@
         </w:rPr>
         <w:t xml:space="preserve">“Selection Sort Algorithm.” </w:t>
       </w:r>
+      <w:proofErr w:type="spellStart"/>
       <w:r>
         <w:rPr>
           <w:rFonts w:ascii="Times New Roman" w:hAnsi="Times New Roman" w:cs="Times New Roman"/>
@@ -6712,6 +7031,7 @@
         </w:rPr>
         <w:t>Programiz</w:t>
       </w:r>
+      <w:proofErr w:type="spellEnd"/>
       <w:r>
         <w:rPr>
           <w:rFonts w:ascii="Times New Roman" w:hAnsi="Times New Roman" w:cs="Times New Roman"/>
@@ -6748,6 +7068,7 @@
         </w:rPr>
         <w:t xml:space="preserve">“Insertion Sort Algorithm.” </w:t>
       </w:r>
+      <w:proofErr w:type="spellStart"/>
       <w:r>
         <w:rPr>
           <w:rFonts w:ascii="Times New Roman" w:hAnsi="Times New Roman" w:cs="Times New Roman"/>
@@ -6758,6 +7079,7 @@
         </w:rPr>
         <w:t>Programiz</w:t>
       </w:r>
+      <w:proofErr w:type="spellEnd"/>
       <w:r>
         <w:rPr>
           <w:rFonts w:ascii="Times New Roman" w:hAnsi="Times New Roman" w:cs="Times New Roman"/>
@@ -6794,6 +7116,7 @@
         </w:rPr>
         <w:t xml:space="preserve">“Merge Sort Algorithm.” </w:t>
       </w:r>
+      <w:proofErr w:type="spellStart"/>
       <w:r>
         <w:rPr>
           <w:rFonts w:ascii="Times New Roman" w:hAnsi="Times New Roman" w:cs="Times New Roman"/>
@@ -6804,6 +7127,7 @@
         </w:rPr>
         <w:t>Programiz</w:t>
       </w:r>
+      <w:proofErr w:type="spellEnd"/>
       <w:r>
         <w:rPr>
           <w:rFonts w:ascii="Times New Roman" w:hAnsi="Times New Roman" w:cs="Times New Roman"/>
@@ -6840,6 +7164,7 @@
         </w:rPr>
         <w:t xml:space="preserve">“Quicksort Algorithm.” </w:t>
       </w:r>
+      <w:proofErr w:type="spellStart"/>
       <w:r>
         <w:rPr>
           <w:rFonts w:ascii="Times New Roman" w:hAnsi="Times New Roman" w:cs="Times New Roman"/>
@@ -6850,6 +7175,7 @@
         </w:rPr>
         <w:t>Programiz</w:t>
       </w:r>
+      <w:proofErr w:type="spellEnd"/>
       <w:r>
         <w:rPr>
           <w:rFonts w:ascii="Times New Roman" w:hAnsi="Times New Roman" w:cs="Times New Roman"/>
@@ -6889,6 +7215,7 @@
         </w:rPr>
         <w:t xml:space="preserve">“Shell Sort Algorithm.” </w:t>
       </w:r>
+      <w:proofErr w:type="spellStart"/>
       <w:r>
         <w:rPr>
           <w:rFonts w:ascii="Times New Roman" w:hAnsi="Times New Roman" w:cs="Times New Roman"/>
@@ -6899,6 +7226,7 @@
         </w:rPr>
         <w:t>Programiz</w:t>
       </w:r>
+      <w:proofErr w:type="spellEnd"/>
       <w:r>
         <w:rPr>
           <w:rFonts w:ascii="Times New Roman" w:hAnsi="Times New Roman" w:cs="Times New Roman"/>
@@ -6993,6 +7321,7 @@
           <w:szCs w:val="24"/>
         </w:rPr>
       </w:pPr>
+      <w:proofErr w:type="spellStart"/>
       <w:r>
         <w:rPr>
           <w:rStyle w:val="Hyperlink"/>
@@ -7002,7 +7331,19 @@
           <w:szCs w:val="24"/>
           <w:u w:val="none"/>
         </w:rPr>
-        <w:t>mergesort recursion figure</w:t>
+        <w:t>mergesort</w:t>
+      </w:r>
+      <w:proofErr w:type="spellEnd"/>
+      <w:r>
+        <w:rPr>
+          <w:rStyle w:val="Hyperlink"/>
+          <w:rFonts w:ascii="Times New Roman" w:hAnsi="Times New Roman" w:cs="Times New Roman"/>
+          <w:color w:val="auto"/>
+          <w:sz w:val="24"/>
+          <w:szCs w:val="24"/>
+          <w:u w:val="none"/>
+        </w:rPr>
+        <w:t xml:space="preserve"> recursion figure</w:t>
       </w:r>
     </w:p>
     <w:p>
@@ -7056,15 +7397,45 @@
           <w:sz w:val="24"/>
           <w:szCs w:val="24"/>
         </w:rPr>
-        <w:t>Engineering LibreTexts</w:t>
-      </w:r>
-      <w:r>
-        <w:rPr>
-          <w:rFonts w:ascii="Times New Roman" w:hAnsi="Times New Roman" w:cs="Times New Roman"/>
-          <w:sz w:val="24"/>
-          <w:szCs w:val="24"/>
-        </w:rPr>
-        <w:t xml:space="preserve">, Libretexts, 10 Mar. 2021, eng.libretexts.org/Courses/Folsom_Lake_College/CISP_430%3A_Data_Structures_(Aljuboori)/09%3A_Sorting_Algorithms. </w:t>
+        <w:t xml:space="preserve">Engineering </w:t>
+      </w:r>
+      <w:proofErr w:type="spellStart"/>
+      <w:r>
+        <w:rPr>
+          <w:rFonts w:ascii="Times New Roman" w:hAnsi="Times New Roman" w:cs="Times New Roman"/>
+          <w:i/>
+          <w:iCs/>
+          <w:sz w:val="24"/>
+          <w:szCs w:val="24"/>
+        </w:rPr>
+        <w:t>LibreTexts</w:t>
+      </w:r>
+      <w:proofErr w:type="spellEnd"/>
+      <w:r>
+        <w:rPr>
+          <w:rFonts w:ascii="Times New Roman" w:hAnsi="Times New Roman" w:cs="Times New Roman"/>
+          <w:sz w:val="24"/>
+          <w:szCs w:val="24"/>
+        </w:rPr>
+        <w:t xml:space="preserve">, </w:t>
+      </w:r>
+      <w:proofErr w:type="spellStart"/>
+      <w:r>
+        <w:rPr>
+          <w:rFonts w:ascii="Times New Roman" w:hAnsi="Times New Roman" w:cs="Times New Roman"/>
+          <w:sz w:val="24"/>
+          <w:szCs w:val="24"/>
+        </w:rPr>
+        <w:t>Libretexts</w:t>
+      </w:r>
+      <w:proofErr w:type="spellEnd"/>
+      <w:r>
+        <w:rPr>
+          <w:rFonts w:ascii="Times New Roman" w:hAnsi="Times New Roman" w:cs="Times New Roman"/>
+          <w:sz w:val="24"/>
+          <w:szCs w:val="24"/>
+        </w:rPr>
+        <w:t xml:space="preserve">, 10 Mar. 2021, eng.libretexts.org/Courses/Folsom_Lake_College/CISP_430%3A_Data_Structures_(Aljuboori)/09%3A_Sorting_Algorithms. </w:t>
       </w:r>
     </w:p>
     <w:p>
@@ -7088,7 +7459,7 @@
       </w:r>
     </w:p>
     <w:sectPr>
-      <w:headerReference w:type="default" r:id="rId27"/>
+      <w:headerReference w:type="default" r:id="rId28"/>
       <w:pgSz w:w="12240" w:h="15840"/>
       <w:pgMar w:top="1440" w:right="1440" w:bottom="1440" w:left="1440" w:header="720" w:footer="720" w:gutter="0"/>
       <w:pgNumType w:start="0"/>

</xml_diff>

<commit_message>
new figures, expanded report
</commit_message>
<xml_diff>
--- a/Report/Project Report.docx
+++ b/Report/Project Report.docx
@@ -547,29 +547,7 @@
           <w:sz w:val="24"/>
           <w:szCs w:val="24"/>
         </w:rPr>
-        <w:t xml:space="preserve">University of New Haven </w:t>
-      </w:r>
-      <w:proofErr w:type="spellStart"/>
-      <w:r>
-        <w:rPr>
-          <w:rFonts w:ascii="Times New Roman" w:hAnsi="Times New Roman" w:cs="Times New Roman"/>
-          <w:b/>
-          <w:bCs/>
-          <w:sz w:val="24"/>
-          <w:szCs w:val="24"/>
-        </w:rPr>
-        <w:t>Tagliatela</w:t>
-      </w:r>
-      <w:proofErr w:type="spellEnd"/>
-      <w:r>
-        <w:rPr>
-          <w:rFonts w:ascii="Times New Roman" w:hAnsi="Times New Roman" w:cs="Times New Roman"/>
-          <w:b/>
-          <w:bCs/>
-          <w:sz w:val="24"/>
-          <w:szCs w:val="24"/>
-        </w:rPr>
-        <w:t xml:space="preserve"> College of Engineering</w:t>
+        <w:t>University of New Haven Tagliatela College of Engineering</w:t>
       </w:r>
     </w:p>
     <w:p>
@@ -1017,25 +995,7 @@
           <w:sz w:val="24"/>
           <w:szCs w:val="24"/>
         </w:rPr>
-        <w:t xml:space="preserve"> Topologically, the program employs the use of a </w:t>
-      </w:r>
-      <w:proofErr w:type="spellStart"/>
-      <w:r>
-        <w:rPr>
-          <w:rFonts w:ascii="Times New Roman" w:hAnsi="Times New Roman" w:cs="Times New Roman"/>
-          <w:sz w:val="24"/>
-          <w:szCs w:val="24"/>
-        </w:rPr>
-        <w:t>superloop</w:t>
-      </w:r>
-      <w:proofErr w:type="spellEnd"/>
-      <w:r>
-        <w:rPr>
-          <w:rFonts w:ascii="Times New Roman" w:hAnsi="Times New Roman" w:cs="Times New Roman"/>
-          <w:sz w:val="24"/>
-          <w:szCs w:val="24"/>
-        </w:rPr>
-        <w:t xml:space="preserve"> with an embedded switch case for option selection</w:t>
+        <w:t xml:space="preserve"> Topologically, the program employs the use of a superloop with an embedded switch case for option selection</w:t>
       </w:r>
       <w:r>
         <w:rPr>
@@ -1186,36 +1146,8 @@
           <w:sz w:val="24"/>
           <w:szCs w:val="24"/>
         </w:rPr>
-        <w:t xml:space="preserve">)), and </w:t>
-      </w:r>
-      <w:proofErr w:type="spellStart"/>
-      <w:r>
-        <w:rPr>
-          <w:rFonts w:ascii="Times New Roman" w:hAnsi="Times New Roman" w:cs="Times New Roman"/>
-          <w:sz w:val="24"/>
-          <w:szCs w:val="24"/>
-        </w:rPr>
-        <w:t>linearithmic</w:t>
-      </w:r>
-      <w:proofErr w:type="spellEnd"/>
-      <w:r>
-        <w:rPr>
-          <w:rFonts w:ascii="Times New Roman" w:hAnsi="Times New Roman" w:cs="Times New Roman"/>
-          <w:sz w:val="24"/>
-          <w:szCs w:val="24"/>
-        </w:rPr>
-        <w:t xml:space="preserve"> (O(</w:t>
-      </w:r>
-      <w:proofErr w:type="spellStart"/>
-      <w:r>
-        <w:rPr>
-          <w:rFonts w:ascii="Times New Roman" w:hAnsi="Times New Roman" w:cs="Times New Roman"/>
-          <w:sz w:val="24"/>
-          <w:szCs w:val="24"/>
-        </w:rPr>
-        <w:t>nlog</w:t>
-      </w:r>
-      <w:proofErr w:type="spellEnd"/>
+        <w:t>)), and linearithmic (O(nlog</w:t>
+      </w:r>
       <w:r>
         <w:rPr>
           <w:rFonts w:ascii="Times New Roman" w:hAnsi="Times New Roman" w:cs="Times New Roman"/>
@@ -1439,7 +1371,15 @@
           <w:sz w:val="24"/>
           <w:szCs w:val="24"/>
         </w:rPr>
-        <w:t xml:space="preserve"> Finally, </w:t>
+        <w:t xml:space="preserve"> </w:t>
+      </w:r>
+      <w:r>
+        <w:rPr>
+          <w:rFonts w:ascii="Times New Roman" w:hAnsi="Times New Roman" w:cs="Times New Roman"/>
+          <w:sz w:val="24"/>
+          <w:szCs w:val="24"/>
+        </w:rPr>
+        <w:t xml:space="preserve">Therefore, a programmer’s knowledge of the input data should influence the appropriate choice </w:t>
       </w:r>
       <w:r>
         <w:rPr>
@@ -1448,7 +1388,15 @@
           <w:szCs w:val="24"/>
         </w:rPr>
         <w:lastRenderedPageBreak/>
-        <w:t>some algorithms</w:t>
+        <w:t xml:space="preserve">of sorting algorithm. </w:t>
+      </w:r>
+      <w:r>
+        <w:rPr>
+          <w:rFonts w:ascii="Times New Roman" w:hAnsi="Times New Roman" w:cs="Times New Roman"/>
+          <w:sz w:val="24"/>
+          <w:szCs w:val="24"/>
+        </w:rPr>
+        <w:t>Finally, some algorithms</w:t>
       </w:r>
       <w:r>
         <w:rPr>
@@ -1465,6 +1413,30 @@
           <w:szCs w:val="24"/>
         </w:rPr>
         <w:t xml:space="preserve"> have various implementations which offer slightly different performances.</w:t>
+      </w:r>
+      <w:r>
+        <w:rPr>
+          <w:rFonts w:ascii="Times New Roman" w:hAnsi="Times New Roman" w:cs="Times New Roman"/>
+          <w:sz w:val="24"/>
+          <w:szCs w:val="24"/>
+        </w:rPr>
+        <w:t xml:space="preserve"> These might be in the form of a routine fundamental to the algorithms operation, such as choosing how to subdivide an array into smaller arrays, or it might be an iterative variation of a typically recursive algorithm</w:t>
+      </w:r>
+      <w:r>
+        <w:rPr>
+          <w:rFonts w:ascii="Times New Roman" w:hAnsi="Times New Roman" w:cs="Times New Roman"/>
+          <w:sz w:val="24"/>
+          <w:szCs w:val="24"/>
+        </w:rPr>
+        <w:t>.</w:t>
+      </w:r>
+      <w:r>
+        <w:rPr>
+          <w:rFonts w:ascii="Times New Roman" w:hAnsi="Times New Roman" w:cs="Times New Roman"/>
+          <w:sz w:val="24"/>
+          <w:szCs w:val="24"/>
+        </w:rPr>
+        <w:t xml:space="preserve"> Nonetheless, it’s important to understand that there are numerous implementation methods for the same algorithmic description.</w:t>
       </w:r>
     </w:p>
     <w:p>
@@ -2176,7 +2148,23 @@
           <w:sz w:val="24"/>
           <w:szCs w:val="24"/>
         </w:rPr>
-        <w:t xml:space="preserve"> While swapping of values has the potential to occur frequently, comparisons are guaranteed to occur most often.</w:t>
+        <w:t xml:space="preserve"> While </w:t>
+      </w:r>
+      <w:r>
+        <w:rPr>
+          <w:rFonts w:ascii="Times New Roman" w:hAnsi="Times New Roman" w:cs="Times New Roman"/>
+          <w:sz w:val="24"/>
+          <w:szCs w:val="24"/>
+        </w:rPr>
+        <w:t>swapping</w:t>
+      </w:r>
+      <w:r>
+        <w:rPr>
+          <w:rFonts w:ascii="Times New Roman" w:hAnsi="Times New Roman" w:cs="Times New Roman"/>
+          <w:sz w:val="24"/>
+          <w:szCs w:val="24"/>
+        </w:rPr>
+        <w:t xml:space="preserve"> values has the potential to occur frequently, comparisons are guaranteed to occur most often.</w:t>
       </w:r>
       <w:r>
         <w:rPr>
@@ -2289,51 +2277,15 @@
           <w:sz w:val="24"/>
           <w:szCs w:val="24"/>
         </w:rPr>
-        <w:t xml:space="preserve">each element </w:t>
-      </w:r>
-      <w:proofErr w:type="spellStart"/>
-      <w:r>
-        <w:rPr>
-          <w:rFonts w:ascii="Times New Roman" w:hAnsi="Times New Roman" w:cs="Times New Roman"/>
-          <w:sz w:val="24"/>
-          <w:szCs w:val="24"/>
-        </w:rPr>
-        <w:t>i</w:t>
-      </w:r>
-      <w:proofErr w:type="spellEnd"/>
-      <w:r>
-        <w:rPr>
-          <w:rFonts w:ascii="Times New Roman" w:hAnsi="Times New Roman" w:cs="Times New Roman"/>
-          <w:sz w:val="24"/>
-          <w:szCs w:val="24"/>
-        </w:rPr>
-        <w:t xml:space="preserve"> </w:t>
-      </w:r>
-      <w:r>
-        <w:rPr>
-          <w:rFonts w:ascii="Times New Roman" w:hAnsi="Times New Roman" w:cs="Times New Roman"/>
-          <w:sz w:val="24"/>
-          <w:szCs w:val="24"/>
-        </w:rPr>
-        <w:t xml:space="preserve">(for which </w:t>
-      </w:r>
-      <w:proofErr w:type="spellStart"/>
-      <w:r>
-        <w:rPr>
-          <w:rFonts w:ascii="Times New Roman" w:hAnsi="Times New Roman" w:cs="Times New Roman"/>
-          <w:sz w:val="24"/>
-          <w:szCs w:val="24"/>
-        </w:rPr>
-        <w:t>i</w:t>
-      </w:r>
-      <w:proofErr w:type="spellEnd"/>
-      <w:r>
-        <w:rPr>
-          <w:rFonts w:ascii="Times New Roman" w:hAnsi="Times New Roman" w:cs="Times New Roman"/>
-          <w:sz w:val="24"/>
-          <w:szCs w:val="24"/>
-        </w:rPr>
-        <w:t xml:space="preserve"> &gt; 0)</w:t>
+        <w:t xml:space="preserve">each element i </w:t>
+      </w:r>
+      <w:r>
+        <w:rPr>
+          <w:rFonts w:ascii="Times New Roman" w:hAnsi="Times New Roman" w:cs="Times New Roman"/>
+          <w:sz w:val="24"/>
+          <w:szCs w:val="24"/>
+        </w:rPr>
+        <w:t>(for which i &gt; 0)</w:t>
       </w:r>
       <w:r>
         <w:rPr>
@@ -3723,15 +3675,6 @@
       <w:pPr>
         <w:rPr>
           <w:rFonts w:ascii="Times New Roman" w:hAnsi="Times New Roman" w:cs="Times New Roman"/>
-          <w:sz w:val="24"/>
-          <w:szCs w:val="24"/>
-        </w:rPr>
-      </w:pPr>
-    </w:p>
-    <w:p>
-      <w:pPr>
-        <w:rPr>
-          <w:rFonts w:ascii="Times New Roman" w:hAnsi="Times New Roman" w:cs="Times New Roman"/>
           <w:i/>
           <w:iCs/>
           <w:sz w:val="24"/>
@@ -3781,7 +3724,55 @@
           <w:sz w:val="24"/>
           <w:szCs w:val="24"/>
         </w:rPr>
-        <w:t>. The algorithm</w:t>
+        <w:t>.</w:t>
+      </w:r>
+      <w:r>
+        <w:rPr>
+          <w:rFonts w:ascii="Times New Roman" w:hAnsi="Times New Roman" w:cs="Times New Roman"/>
+          <w:sz w:val="24"/>
+          <w:szCs w:val="24"/>
+        </w:rPr>
+        <w:t xml:space="preserve"> The procedure is conceptually similar to merge sort</w:t>
+      </w:r>
+      <w:r>
+        <w:rPr>
+          <w:rFonts w:ascii="Times New Roman" w:hAnsi="Times New Roman" w:cs="Times New Roman"/>
+          <w:sz w:val="24"/>
+          <w:szCs w:val="24"/>
+        </w:rPr>
+        <w:t>.</w:t>
+      </w:r>
+      <w:r>
+        <w:rPr>
+          <w:rFonts w:ascii="Times New Roman" w:hAnsi="Times New Roman" w:cs="Times New Roman"/>
+          <w:sz w:val="24"/>
+          <w:szCs w:val="24"/>
+        </w:rPr>
+        <w:t xml:space="preserve"> </w:t>
+      </w:r>
+      <w:r>
+        <w:rPr>
+          <w:rFonts w:ascii="Times New Roman" w:hAnsi="Times New Roman" w:cs="Times New Roman"/>
+          <w:sz w:val="24"/>
+          <w:szCs w:val="24"/>
+        </w:rPr>
+        <w:t>H</w:t>
+      </w:r>
+      <w:r>
+        <w:rPr>
+          <w:rFonts w:ascii="Times New Roman" w:hAnsi="Times New Roman" w:cs="Times New Roman"/>
+          <w:sz w:val="24"/>
+          <w:szCs w:val="24"/>
+        </w:rPr>
+        <w:t>owever, the subdivisions of the array are obtained differently.</w:t>
+      </w:r>
+      <w:r>
+        <w:rPr>
+          <w:rFonts w:ascii="Times New Roman" w:hAnsi="Times New Roman" w:cs="Times New Roman"/>
+          <w:sz w:val="24"/>
+          <w:szCs w:val="24"/>
+        </w:rPr>
+        <w:t xml:space="preserve"> The algorithm</w:t>
       </w:r>
       <w:r>
         <w:rPr>
@@ -4180,9 +4171,9 @@
           <w:szCs w:val="24"/>
         </w:rPr>
         <w:drawing>
-          <wp:inline distT="0" distB="0" distL="0" distR="0" wp14:anchorId="786B1FB7" wp14:editId="27B8BF72">
-            <wp:extent cx="4618823" cy="3575050"/>
-            <wp:effectExtent l="0" t="0" r="0" b="6350"/>
+          <wp:inline distT="0" distB="0" distL="0" distR="0" wp14:anchorId="786B1FB7" wp14:editId="77A04292">
+            <wp:extent cx="4323481" cy="3346450"/>
+            <wp:effectExtent l="0" t="0" r="1270" b="6350"/>
             <wp:docPr id="513417175" name="Picture 1" descr="A screenshot of a computer program&#10;&#10;Description automatically generated"/>
             <wp:cNvGraphicFramePr>
               <a:graphicFrameLocks xmlns:a="http://schemas.openxmlformats.org/drawingml/2006/main" noChangeAspect="1"/>
@@ -4203,7 +4194,7 @@
                   <pic:spPr>
                     <a:xfrm>
                       <a:off x="0" y="0"/>
-                      <a:ext cx="4626727" cy="3581168"/>
+                      <a:ext cx="4336217" cy="3356308"/>
                     </a:xfrm>
                     <a:prstGeom prst="rect">
                       <a:avLst/>
@@ -4308,49 +4299,108 @@
     </w:p>
     <w:p>
       <w:pPr>
-        <w:jc w:val="center"/>
-        <w:rPr>
-          <w:rFonts w:ascii="Times New Roman" w:hAnsi="Times New Roman" w:cs="Times New Roman"/>
-          <w:sz w:val="24"/>
-          <w:szCs w:val="24"/>
-        </w:rPr>
-      </w:pPr>
-    </w:p>
-    <w:p>
-      <w:pPr>
-        <w:rPr>
-          <w:rFonts w:ascii="Times New Roman" w:hAnsi="Times New Roman" w:cs="Times New Roman"/>
-          <w:sz w:val="24"/>
-          <w:szCs w:val="24"/>
-        </w:rPr>
-      </w:pPr>
-    </w:p>
-    <w:p>
-      <w:pPr>
-        <w:rPr>
-          <w:rFonts w:ascii="Times New Roman" w:hAnsi="Times New Roman" w:cs="Times New Roman"/>
-          <w:sz w:val="24"/>
-          <w:szCs w:val="24"/>
-        </w:rPr>
-      </w:pPr>
-    </w:p>
-    <w:p>
-      <w:pPr>
-        <w:rPr>
-          <w:rFonts w:ascii="Times New Roman" w:hAnsi="Times New Roman" w:cs="Times New Roman"/>
-          <w:sz w:val="24"/>
-          <w:szCs w:val="24"/>
-        </w:rPr>
-      </w:pPr>
-    </w:p>
-    <w:p>
-      <w:pPr>
-        <w:rPr>
-          <w:rFonts w:ascii="Times New Roman" w:hAnsi="Times New Roman" w:cs="Times New Roman"/>
-          <w:sz w:val="24"/>
-          <w:szCs w:val="24"/>
-        </w:rPr>
-      </w:pPr>
+        <w:rPr>
+          <w:rFonts w:ascii="Times New Roman" w:hAnsi="Times New Roman" w:cs="Times New Roman"/>
+          <w:sz w:val="24"/>
+          <w:szCs w:val="24"/>
+        </w:rPr>
+      </w:pPr>
+      <w:r>
+        <w:rPr>
+          <w:rFonts w:ascii="Times New Roman" w:hAnsi="Times New Roman" w:cs="Times New Roman"/>
+          <w:sz w:val="24"/>
+          <w:szCs w:val="24"/>
+        </w:rPr>
+        <w:t>The pseudocode in figures 7-9 indicate that the partitioning mechanism in the chosen implementation uses a “median of three” pivot selection. This means that in each subdivision</w:t>
+      </w:r>
+      <w:r>
+        <w:rPr>
+          <w:rFonts w:ascii="Times New Roman" w:hAnsi="Times New Roman" w:cs="Times New Roman"/>
+          <w:sz w:val="24"/>
+          <w:szCs w:val="24"/>
+        </w:rPr>
+        <w:t xml:space="preserve"> of the array, the element values are compared at the beginning, middle, and end of the subarray, and the median value of the three elements is used as the pivot.</w:t>
+      </w:r>
+      <w:r>
+        <w:rPr>
+          <w:rFonts w:ascii="Times New Roman" w:hAnsi="Times New Roman" w:cs="Times New Roman"/>
+          <w:sz w:val="24"/>
+          <w:szCs w:val="24"/>
+        </w:rPr>
+        <w:t xml:space="preserve"> This method was chosen since segmentation faults arose with a simpler pivot selection scheme.</w:t>
+      </w:r>
+      <w:r>
+        <w:rPr>
+          <w:rFonts w:ascii="Times New Roman" w:hAnsi="Times New Roman" w:cs="Times New Roman"/>
+          <w:sz w:val="24"/>
+          <w:szCs w:val="24"/>
+        </w:rPr>
+        <w:t xml:space="preserve"> </w:t>
+      </w:r>
+      <w:r>
+        <w:rPr>
+          <w:rFonts w:ascii="Times New Roman" w:hAnsi="Times New Roman" w:cs="Times New Roman"/>
+          <w:sz w:val="24"/>
+          <w:szCs w:val="24"/>
+        </w:rPr>
+        <w:t xml:space="preserve">Some other pivot selection methods include first, middle, or last element selection, random selection, median-of-medians, and dual-pivot (used in Java’s </w:t>
+      </w:r>
+      <w:r>
+        <w:rPr>
+          <w:rFonts w:ascii="Times New Roman" w:hAnsi="Times New Roman" w:cs="Times New Roman"/>
+          <w:sz w:val="24"/>
+          <w:szCs w:val="24"/>
+        </w:rPr>
+        <w:t>.</w:t>
+      </w:r>
+      <w:r>
+        <w:rPr>
+          <w:rFonts w:ascii="Times New Roman" w:hAnsi="Times New Roman" w:cs="Times New Roman"/>
+          <w:sz w:val="24"/>
+          <w:szCs w:val="24"/>
+        </w:rPr>
+        <w:t>sort</w:t>
+      </w:r>
+      <w:r>
+        <w:rPr>
+          <w:rFonts w:ascii="Times New Roman" w:hAnsi="Times New Roman" w:cs="Times New Roman"/>
+          <w:sz w:val="24"/>
+          <w:szCs w:val="24"/>
+        </w:rPr>
+        <w:t>() method</w:t>
+      </w:r>
+      <w:r>
+        <w:rPr>
+          <w:rFonts w:ascii="Times New Roman" w:hAnsi="Times New Roman" w:cs="Times New Roman"/>
+          <w:sz w:val="24"/>
+          <w:szCs w:val="24"/>
+        </w:rPr>
+        <w:t xml:space="preserve">). </w:t>
+      </w:r>
+      <w:r>
+        <w:rPr>
+          <w:rFonts w:ascii="Times New Roman" w:hAnsi="Times New Roman" w:cs="Times New Roman"/>
+          <w:sz w:val="24"/>
+          <w:szCs w:val="24"/>
+        </w:rPr>
+        <w:t>The time complexity of the quick sort algorithm is heavily dependent on how well the pivot element segments the data.</w:t>
+      </w:r>
+      <w:r>
+        <w:rPr>
+          <w:rFonts w:ascii="Times New Roman" w:hAnsi="Times New Roman" w:cs="Times New Roman"/>
+          <w:sz w:val="24"/>
+          <w:szCs w:val="24"/>
+        </w:rPr>
+        <w:t xml:space="preserve"> In this case, the average time complexity is </w:t>
+      </w:r>
+      <w:r>
+        <w:rPr>
+          <w:rFonts w:ascii="Times New Roman" w:hAnsi="Times New Roman" w:cs="Times New Roman"/>
+          <w:sz w:val="24"/>
+          <w:szCs w:val="24"/>
+        </w:rPr>
+        <w:t>linearithmic (O(nlog(n))).</w:t>
+      </w:r>
     </w:p>
     <w:p>
       <w:pPr>
@@ -4454,7 +4504,23 @@
           <w:sz w:val="24"/>
           <w:szCs w:val="24"/>
         </w:rPr>
-        <w:t>increases the efficiency of the insertion sort.</w:t>
+        <w:t xml:space="preserve">increases the efficiency of the </w:t>
+      </w:r>
+      <w:r>
+        <w:rPr>
+          <w:rFonts w:ascii="Times New Roman" w:hAnsi="Times New Roman" w:cs="Times New Roman"/>
+          <w:sz w:val="24"/>
+          <w:szCs w:val="24"/>
+        </w:rPr>
+        <w:t xml:space="preserve">single execution of the traditional </w:t>
+      </w:r>
+      <w:r>
+        <w:rPr>
+          <w:rFonts w:ascii="Times New Roman" w:hAnsi="Times New Roman" w:cs="Times New Roman"/>
+          <w:sz w:val="24"/>
+          <w:szCs w:val="24"/>
+        </w:rPr>
+        <w:t>insertion sort.</w:t>
       </w:r>
     </w:p>
     <w:p>
@@ -4616,33 +4682,222 @@
         </w:rPr>
         <w:t>Shell’s original sequence, which halves the interval size for each iteration.</w:t>
       </w:r>
-    </w:p>
-    <w:p>
-      <w:pPr>
-        <w:rPr>
-          <w:rFonts w:ascii="Times New Roman" w:hAnsi="Times New Roman" w:cs="Times New Roman"/>
-          <w:sz w:val="24"/>
-          <w:szCs w:val="24"/>
-        </w:rPr>
-      </w:pPr>
-    </w:p>
-    <w:p>
-      <w:pPr>
-        <w:rPr>
-          <w:rFonts w:ascii="Times New Roman" w:hAnsi="Times New Roman" w:cs="Times New Roman"/>
-          <w:sz w:val="24"/>
-          <w:szCs w:val="24"/>
-        </w:rPr>
-      </w:pPr>
-    </w:p>
-    <w:p>
-      <w:pPr>
-        <w:rPr>
-          <w:rFonts w:ascii="Times New Roman" w:hAnsi="Times New Roman" w:cs="Times New Roman"/>
-          <w:sz w:val="24"/>
-          <w:szCs w:val="24"/>
-        </w:rPr>
-      </w:pPr>
+      <w:r>
+        <w:rPr>
+          <w:rFonts w:ascii="Times New Roman" w:hAnsi="Times New Roman" w:cs="Times New Roman"/>
+          <w:sz w:val="24"/>
+          <w:szCs w:val="24"/>
+        </w:rPr>
+        <w:t xml:space="preserve"> </w:t>
+      </w:r>
+      <w:r>
+        <w:rPr>
+          <w:rFonts w:ascii="Times New Roman" w:hAnsi="Times New Roman" w:cs="Times New Roman"/>
+          <w:sz w:val="24"/>
+          <w:szCs w:val="24"/>
+        </w:rPr>
+        <w:t>Some other sequences include Hibbard</w:t>
+      </w:r>
+      <w:r>
+        <w:rPr>
+          <w:rFonts w:ascii="Times New Roman" w:hAnsi="Times New Roman" w:cs="Times New Roman"/>
+          <w:sz w:val="24"/>
+          <w:szCs w:val="24"/>
+        </w:rPr>
+        <w:t xml:space="preserve">’s, </w:t>
+      </w:r>
+      <w:r>
+        <w:rPr>
+          <w:rFonts w:ascii="Times New Roman" w:hAnsi="Times New Roman" w:cs="Times New Roman"/>
+          <w:sz w:val="24"/>
+          <w:szCs w:val="24"/>
+        </w:rPr>
+        <w:t>Tokuda</w:t>
+      </w:r>
+      <w:r>
+        <w:rPr>
+          <w:rFonts w:ascii="Times New Roman" w:hAnsi="Times New Roman" w:cs="Times New Roman"/>
+          <w:sz w:val="24"/>
+          <w:szCs w:val="24"/>
+        </w:rPr>
+        <w:t>’s</w:t>
+      </w:r>
+      <w:r>
+        <w:rPr>
+          <w:rFonts w:ascii="Times New Roman" w:hAnsi="Times New Roman" w:cs="Times New Roman"/>
+          <w:sz w:val="24"/>
+          <w:szCs w:val="24"/>
+        </w:rPr>
+        <w:t>,</w:t>
+      </w:r>
+      <w:r>
+        <w:rPr>
+          <w:rFonts w:ascii="Times New Roman" w:hAnsi="Times New Roman" w:cs="Times New Roman"/>
+          <w:sz w:val="24"/>
+          <w:szCs w:val="24"/>
+        </w:rPr>
+        <w:t xml:space="preserve"> and</w:t>
+      </w:r>
+      <w:r>
+        <w:rPr>
+          <w:rFonts w:ascii="Times New Roman" w:hAnsi="Times New Roman" w:cs="Times New Roman"/>
+          <w:sz w:val="24"/>
+          <w:szCs w:val="24"/>
+        </w:rPr>
+        <w:t xml:space="preserve"> Sedgewick</w:t>
+      </w:r>
+      <w:r>
+        <w:rPr>
+          <w:rFonts w:ascii="Times New Roman" w:hAnsi="Times New Roman" w:cs="Times New Roman"/>
+          <w:sz w:val="24"/>
+          <w:szCs w:val="24"/>
+        </w:rPr>
+        <w:t xml:space="preserve">’s </w:t>
+      </w:r>
+      <w:r>
+        <w:rPr>
+          <w:rFonts w:ascii="Times New Roman" w:hAnsi="Times New Roman" w:cs="Times New Roman"/>
+          <w:sz w:val="24"/>
+          <w:szCs w:val="24"/>
+        </w:rPr>
+        <w:t>intervals</w:t>
+      </w:r>
+      <w:r>
+        <w:rPr>
+          <w:rFonts w:ascii="Times New Roman" w:hAnsi="Times New Roman" w:cs="Times New Roman"/>
+          <w:sz w:val="24"/>
+          <w:szCs w:val="24"/>
+        </w:rPr>
+        <w:t>, which are more complex</w:t>
+      </w:r>
+      <w:r>
+        <w:rPr>
+          <w:rFonts w:ascii="Times New Roman" w:hAnsi="Times New Roman" w:cs="Times New Roman"/>
+          <w:sz w:val="24"/>
+          <w:szCs w:val="24"/>
+        </w:rPr>
+        <w:t>,</w:t>
+      </w:r>
+      <w:r>
+        <w:rPr>
+          <w:rFonts w:ascii="Times New Roman" w:hAnsi="Times New Roman" w:cs="Times New Roman"/>
+          <w:sz w:val="24"/>
+          <w:szCs w:val="24"/>
+        </w:rPr>
+        <w:t xml:space="preserve"> but may offer more optima</w:t>
+      </w:r>
+      <w:r>
+        <w:rPr>
+          <w:rFonts w:ascii="Times New Roman" w:hAnsi="Times New Roman" w:cs="Times New Roman"/>
+          <w:sz w:val="24"/>
+          <w:szCs w:val="24"/>
+        </w:rPr>
+        <w:t>l</w:t>
+      </w:r>
+      <w:r>
+        <w:rPr>
+          <w:rFonts w:ascii="Times New Roman" w:hAnsi="Times New Roman" w:cs="Times New Roman"/>
+          <w:sz w:val="24"/>
+          <w:szCs w:val="24"/>
+        </w:rPr>
+        <w:t xml:space="preserve"> performance in the worst-case</w:t>
+      </w:r>
+      <w:r>
+        <w:rPr>
+          <w:rFonts w:ascii="Times New Roman" w:hAnsi="Times New Roman" w:cs="Times New Roman"/>
+          <w:sz w:val="24"/>
+          <w:szCs w:val="24"/>
+        </w:rPr>
+        <w:t xml:space="preserve">. </w:t>
+      </w:r>
+      <w:r>
+        <w:rPr>
+          <w:rFonts w:ascii="Times New Roman" w:hAnsi="Times New Roman" w:cs="Times New Roman"/>
+          <w:sz w:val="24"/>
+          <w:szCs w:val="24"/>
+        </w:rPr>
+        <w:t>The exact time complexity for Shell Sort is highly dependent on the gap sequence used.</w:t>
+      </w:r>
+      <w:r>
+        <w:rPr>
+          <w:rFonts w:ascii="Times New Roman" w:hAnsi="Times New Roman" w:cs="Times New Roman"/>
+          <w:sz w:val="24"/>
+          <w:szCs w:val="24"/>
+        </w:rPr>
+        <w:t xml:space="preserve"> </w:t>
+      </w:r>
+      <w:r>
+        <w:rPr>
+          <w:rFonts w:ascii="Times New Roman" w:hAnsi="Times New Roman" w:cs="Times New Roman"/>
+          <w:sz w:val="24"/>
+          <w:szCs w:val="24"/>
+        </w:rPr>
+        <w:t>In the case of Shell’s original sequence, the average time complexity is linearithmic (O</w:t>
+      </w:r>
+      <w:r>
+        <w:rPr>
+          <w:rFonts w:ascii="Times New Roman" w:hAnsi="Times New Roman" w:cs="Times New Roman"/>
+          <w:sz w:val="24"/>
+          <w:szCs w:val="24"/>
+        </w:rPr>
+        <w:t>(</w:t>
+      </w:r>
+      <w:r>
+        <w:rPr>
+          <w:rFonts w:ascii="Times New Roman" w:hAnsi="Times New Roman" w:cs="Times New Roman"/>
+          <w:sz w:val="24"/>
+          <w:szCs w:val="24"/>
+        </w:rPr>
+        <w:t>nlog</w:t>
+      </w:r>
+      <w:r>
+        <w:rPr>
+          <w:rFonts w:ascii="Times New Roman" w:hAnsi="Times New Roman" w:cs="Times New Roman"/>
+          <w:sz w:val="24"/>
+          <w:szCs w:val="24"/>
+        </w:rPr>
+        <w:t>(</w:t>
+      </w:r>
+      <w:r>
+        <w:rPr>
+          <w:rFonts w:ascii="Times New Roman" w:hAnsi="Times New Roman" w:cs="Times New Roman"/>
+          <w:sz w:val="24"/>
+          <w:szCs w:val="24"/>
+        </w:rPr>
+        <w:t>n</w:t>
+      </w:r>
+      <w:r>
+        <w:rPr>
+          <w:rFonts w:ascii="Times New Roman" w:hAnsi="Times New Roman" w:cs="Times New Roman"/>
+          <w:sz w:val="24"/>
+          <w:szCs w:val="24"/>
+        </w:rPr>
+        <w:t>)</w:t>
+      </w:r>
+      <w:r>
+        <w:rPr>
+          <w:rFonts w:ascii="Times New Roman" w:hAnsi="Times New Roman" w:cs="Times New Roman"/>
+          <w:sz w:val="24"/>
+          <w:szCs w:val="24"/>
+        </w:rPr>
+        <w:t>)</w:t>
+      </w:r>
+      <w:r>
+        <w:rPr>
+          <w:rFonts w:ascii="Times New Roman" w:hAnsi="Times New Roman" w:cs="Times New Roman"/>
+          <w:sz w:val="24"/>
+          <w:szCs w:val="24"/>
+        </w:rPr>
+        <w:t>)</w:t>
+      </w:r>
+      <w:r>
+        <w:rPr>
+          <w:rFonts w:ascii="Times New Roman" w:hAnsi="Times New Roman" w:cs="Times New Roman"/>
+          <w:sz w:val="24"/>
+          <w:szCs w:val="24"/>
+        </w:rPr>
+        <w:t>.</w:t>
+      </w:r>
     </w:p>
     <w:p>
       <w:pPr>
@@ -4778,18 +5033,18 @@
         </w:rPr>
         <w:lastRenderedPageBreak/>
         <w:drawing>
-          <wp:anchor distT="0" distB="0" distL="114300" distR="114300" simplePos="0" relativeHeight="251663360" behindDoc="0" locked="0" layoutInCell="1" allowOverlap="1" wp14:anchorId="6436721E" wp14:editId="3D549B3B">
+          <wp:anchor distT="0" distB="0" distL="114300" distR="114300" simplePos="0" relativeHeight="251672576" behindDoc="0" locked="0" layoutInCell="1" allowOverlap="1" wp14:anchorId="0A67FE23" wp14:editId="19E97EBC">
             <wp:simplePos x="0" y="0"/>
             <wp:positionH relativeFrom="margin">
               <wp:align>center</wp:align>
             </wp:positionH>
             <wp:positionV relativeFrom="paragraph">
-              <wp:posOffset>546100</wp:posOffset>
+              <wp:posOffset>539750</wp:posOffset>
             </wp:positionV>
-            <wp:extent cx="6604000" cy="6115685"/>
-            <wp:effectExtent l="0" t="0" r="6350" b="0"/>
+            <wp:extent cx="7464425" cy="6896100"/>
+            <wp:effectExtent l="0" t="0" r="3175" b="0"/>
             <wp:wrapSquare wrapText="bothSides"/>
-            <wp:docPr id="231805684" name="Picture 2"/>
+            <wp:docPr id="1379869697" name="Picture 16"/>
             <wp:cNvGraphicFramePr>
               <a:graphicFrameLocks xmlns:a="http://schemas.openxmlformats.org/drawingml/2006/main" noChangeAspect="1"/>
             </wp:cNvGraphicFramePr>
@@ -4797,7 +5052,7 @@
               <a:graphicData uri="http://schemas.openxmlformats.org/drawingml/2006/picture">
                 <pic:pic xmlns:pic="http://schemas.openxmlformats.org/drawingml/2006/picture">
                   <pic:nvPicPr>
-                    <pic:cNvPr id="0" name="Picture 2"/>
+                    <pic:cNvPr id="0" name="Picture 6"/>
                     <pic:cNvPicPr>
                       <a:picLocks noChangeAspect="1" noChangeArrowheads="1"/>
                     </pic:cNvPicPr>
@@ -4818,7 +5073,7 @@
                   <pic:spPr bwMode="auto">
                     <a:xfrm>
                       <a:off x="0" y="0"/>
-                      <a:ext cx="6604000" cy="6115685"/>
+                      <a:ext cx="7464425" cy="6896100"/>
                     </a:xfrm>
                     <a:prstGeom prst="rect">
                       <a:avLst/>
@@ -4906,26 +5161,6 @@
     </w:p>
     <w:p>
       <w:pPr>
-        <w:jc w:val="center"/>
-        <w:rPr>
-          <w:rFonts w:ascii="Times New Roman" w:hAnsi="Times New Roman" w:cs="Times New Roman"/>
-          <w:sz w:val="24"/>
-          <w:szCs w:val="24"/>
-        </w:rPr>
-      </w:pPr>
-    </w:p>
-    <w:p>
-      <w:pPr>
-        <w:jc w:val="center"/>
-        <w:rPr>
-          <w:rFonts w:ascii="Times New Roman" w:hAnsi="Times New Roman" w:cs="Times New Roman"/>
-          <w:sz w:val="24"/>
-          <w:szCs w:val="24"/>
-        </w:rPr>
-      </w:pPr>
-    </w:p>
-    <w:p>
-      <w:pPr>
         <w:rPr>
           <w:rFonts w:ascii="Times New Roman" w:hAnsi="Times New Roman" w:cs="Times New Roman"/>
           <w:sz w:val="24"/>
@@ -4982,18 +5217,18 @@
           <w:szCs w:val="24"/>
         </w:rPr>
         <w:drawing>
-          <wp:anchor distT="0" distB="0" distL="114300" distR="114300" simplePos="0" relativeHeight="251666432" behindDoc="0" locked="0" layoutInCell="1" allowOverlap="1" wp14:anchorId="2C7B1D45" wp14:editId="67DBC761">
+          <wp:anchor distT="0" distB="0" distL="114300" distR="114300" simplePos="0" relativeHeight="251670528" behindDoc="0" locked="0" layoutInCell="1" allowOverlap="1" wp14:anchorId="44B27C52" wp14:editId="0E4420B3">
             <wp:simplePos x="0" y="0"/>
             <wp:positionH relativeFrom="margin">
               <wp:align>center</wp:align>
             </wp:positionH>
             <wp:positionV relativeFrom="paragraph">
-              <wp:posOffset>560070</wp:posOffset>
+              <wp:posOffset>623570</wp:posOffset>
             </wp:positionV>
-            <wp:extent cx="7682230" cy="4502150"/>
+            <wp:extent cx="7642225" cy="4483100"/>
             <wp:effectExtent l="0" t="0" r="0" b="0"/>
             <wp:wrapSquare wrapText="bothSides"/>
-            <wp:docPr id="1058231301" name="Picture 5"/>
+            <wp:docPr id="749875457" name="Picture 14"/>
             <wp:cNvGraphicFramePr>
               <a:graphicFrameLocks xmlns:a="http://schemas.openxmlformats.org/drawingml/2006/main" noChangeAspect="1"/>
             </wp:cNvGraphicFramePr>
@@ -5001,7 +5236,7 @@
               <a:graphicData uri="http://schemas.openxmlformats.org/drawingml/2006/picture">
                 <pic:pic xmlns:pic="http://schemas.openxmlformats.org/drawingml/2006/picture">
                   <pic:nvPicPr>
-                    <pic:cNvPr id="0" name="Picture 5"/>
+                    <pic:cNvPr id="0" name="Picture 4"/>
                     <pic:cNvPicPr>
                       <a:picLocks noChangeAspect="1" noChangeArrowheads="1"/>
                     </pic:cNvPicPr>
@@ -5022,7 +5257,7 @@
                   <pic:spPr bwMode="auto">
                     <a:xfrm>
                       <a:off x="0" y="0"/>
-                      <a:ext cx="7682230" cy="4502150"/>
+                      <a:ext cx="7642225" cy="4483100"/>
                     </a:xfrm>
                     <a:prstGeom prst="rect">
                       <a:avLst/>
@@ -5276,15 +5511,6 @@
     </w:p>
     <w:p>
       <w:pPr>
-        <w:rPr>
-          <w:rFonts w:ascii="Times New Roman" w:hAnsi="Times New Roman" w:cs="Times New Roman"/>
-          <w:sz w:val="24"/>
-          <w:szCs w:val="24"/>
-        </w:rPr>
-      </w:pPr>
-    </w:p>
-    <w:p>
-      <w:pPr>
         <w:jc w:val="center"/>
         <w:rPr>
           <w:rFonts w:ascii="Times New Roman" w:hAnsi="Times New Roman" w:cs="Times New Roman"/>
@@ -5295,25 +5521,24 @@
       <w:r>
         <w:rPr>
           <w:rFonts w:ascii="Times New Roman" w:hAnsi="Times New Roman" w:cs="Times New Roman"/>
-          <w:b/>
-          <w:bCs/>
           <w:noProof/>
           <w:sz w:val="24"/>
           <w:szCs w:val="24"/>
         </w:rPr>
+        <w:lastRenderedPageBreak/>
         <w:drawing>
-          <wp:anchor distT="0" distB="0" distL="114300" distR="114300" simplePos="0" relativeHeight="251667456" behindDoc="0" locked="0" layoutInCell="1" allowOverlap="1" wp14:anchorId="0F7512C9" wp14:editId="3A389F13">
+          <wp:anchor distT="0" distB="0" distL="114300" distR="114300" simplePos="0" relativeHeight="251671552" behindDoc="0" locked="0" layoutInCell="1" allowOverlap="1" wp14:anchorId="490E6351" wp14:editId="4DD8585B">
             <wp:simplePos x="0" y="0"/>
             <wp:positionH relativeFrom="margin">
-              <wp:align>right</wp:align>
+              <wp:align>center</wp:align>
             </wp:positionH>
             <wp:positionV relativeFrom="paragraph">
-              <wp:posOffset>350520</wp:posOffset>
+              <wp:posOffset>377825</wp:posOffset>
             </wp:positionV>
-            <wp:extent cx="5943600" cy="6309995"/>
-            <wp:effectExtent l="0" t="0" r="0" b="0"/>
+            <wp:extent cx="7391400" cy="7731122"/>
+            <wp:effectExtent l="0" t="0" r="0" b="3810"/>
             <wp:wrapSquare wrapText="bothSides"/>
-            <wp:docPr id="461049784" name="Picture 2"/>
+            <wp:docPr id="756219194" name="Picture 15"/>
             <wp:cNvGraphicFramePr>
               <a:graphicFrameLocks xmlns:a="http://schemas.openxmlformats.org/drawingml/2006/main" noChangeAspect="1"/>
             </wp:cNvGraphicFramePr>
@@ -5321,7 +5546,7 @@
               <a:graphicData uri="http://schemas.openxmlformats.org/drawingml/2006/picture">
                 <pic:pic xmlns:pic="http://schemas.openxmlformats.org/drawingml/2006/picture">
                   <pic:nvPicPr>
-                    <pic:cNvPr id="0" name="Picture 2"/>
+                    <pic:cNvPr id="0" name="Picture 5"/>
                     <pic:cNvPicPr>
                       <a:picLocks noChangeAspect="1" noChangeArrowheads="1"/>
                     </pic:cNvPicPr>
@@ -5342,7 +5567,7 @@
                   <pic:spPr bwMode="auto">
                     <a:xfrm>
                       <a:off x="0" y="0"/>
-                      <a:ext cx="5943600" cy="6309995"/>
+                      <a:ext cx="7391400" cy="7731122"/>
                     </a:xfrm>
                     <a:prstGeom prst="rect">
                       <a:avLst/>
@@ -5355,6 +5580,12 @@
                 </pic:pic>
               </a:graphicData>
             </a:graphic>
+            <wp14:sizeRelH relativeFrom="margin">
+              <wp14:pctWidth>0</wp14:pctWidth>
+            </wp14:sizeRelH>
+            <wp14:sizeRelV relativeFrom="margin">
+              <wp14:pctHeight>0</wp14:pctHeight>
+            </wp14:sizeRelV>
           </wp:anchor>
         </w:drawing>
       </w:r>
@@ -5384,76 +5615,187 @@
           <w:sz w:val="24"/>
           <w:szCs w:val="24"/>
         </w:rPr>
-        <w:t>Sorting algorithm speeds relative to one another.</w:t>
-      </w:r>
-    </w:p>
-    <w:p>
-      <w:pPr>
-        <w:rPr>
-          <w:rFonts w:ascii="Times New Roman" w:hAnsi="Times New Roman" w:cs="Times New Roman"/>
-          <w:sz w:val="24"/>
-          <w:szCs w:val="24"/>
-        </w:rPr>
-      </w:pPr>
-    </w:p>
-    <w:p>
-      <w:pPr>
-        <w:rPr>
-          <w:rFonts w:ascii="Times New Roman" w:hAnsi="Times New Roman" w:cs="Times New Roman"/>
-          <w:sz w:val="24"/>
-          <w:szCs w:val="24"/>
-        </w:rPr>
-      </w:pPr>
-    </w:p>
-    <w:p>
-      <w:pPr>
-        <w:rPr>
-          <w:rFonts w:ascii="Times New Roman" w:hAnsi="Times New Roman" w:cs="Times New Roman"/>
-          <w:sz w:val="24"/>
-          <w:szCs w:val="24"/>
-        </w:rPr>
-      </w:pPr>
-    </w:p>
-    <w:p>
-      <w:pPr>
-        <w:rPr>
-          <w:rFonts w:ascii="Times New Roman" w:hAnsi="Times New Roman" w:cs="Times New Roman"/>
-          <w:sz w:val="24"/>
-          <w:szCs w:val="24"/>
-        </w:rPr>
-      </w:pPr>
-    </w:p>
-    <w:p>
-      <w:pPr>
+        <w:t>Sorting algorithm speeds relative to one another</w:t>
+      </w:r>
+      <w:r>
+        <w:rPr>
+          <w:rFonts w:ascii="Times New Roman" w:hAnsi="Times New Roman" w:cs="Times New Roman"/>
+          <w:sz w:val="24"/>
+          <w:szCs w:val="24"/>
+        </w:rPr>
+        <w:t xml:space="preserve"> for unsorted input data</w:t>
+      </w:r>
+      <w:r>
+        <w:rPr>
+          <w:rFonts w:ascii="Times New Roman" w:hAnsi="Times New Roman" w:cs="Times New Roman"/>
+          <w:sz w:val="24"/>
+          <w:szCs w:val="24"/>
+        </w:rPr>
+        <w:t>.</w:t>
+      </w:r>
+    </w:p>
+    <w:p>
+      <w:pPr>
+        <w:spacing w:before="240"/>
         <w:jc w:val="center"/>
         <w:rPr>
           <w:rFonts w:ascii="Times New Roman" w:hAnsi="Times New Roman" w:cs="Times New Roman"/>
-          <w:sz w:val="24"/>
-          <w:szCs w:val="24"/>
-        </w:rPr>
-      </w:pPr>
-      <w:r>
-        <w:rPr>
-          <w:rFonts w:ascii="Times New Roman" w:hAnsi="Times New Roman" w:cs="Times New Roman"/>
-          <w:b/>
-          <w:bCs/>
+          <w:b/>
+          <w:bCs/>
+          <w:sz w:val="24"/>
+          <w:szCs w:val="24"/>
+        </w:rPr>
+      </w:pPr>
+      <w:r>
+        <w:rPr>
+          <w:rFonts w:ascii="Times New Roman" w:hAnsi="Times New Roman" w:cs="Times New Roman"/>
           <w:noProof/>
           <w:sz w:val="24"/>
           <w:szCs w:val="24"/>
         </w:rPr>
         <w:lastRenderedPageBreak/>
         <w:drawing>
-          <wp:anchor distT="0" distB="0" distL="114300" distR="114300" simplePos="0" relativeHeight="251661312" behindDoc="0" locked="0" layoutInCell="1" allowOverlap="1" wp14:anchorId="1BE05BB5" wp14:editId="08CFB5CA">
-            <wp:simplePos x="0" y="0"/>
-            <wp:positionH relativeFrom="margin">
-              <wp:align>center</wp:align>
-            </wp:positionH>
-            <wp:positionV relativeFrom="paragraph">
-              <wp:posOffset>3917950</wp:posOffset>
-            </wp:positionV>
+          <wp:inline distT="0" distB="0" distL="0" distR="0" wp14:anchorId="1F821E25" wp14:editId="7D65621F">
+            <wp:extent cx="5637530" cy="3515360"/>
+            <wp:effectExtent l="19050" t="19050" r="20320" b="27940"/>
+            <wp:docPr id="1977853671" name="Picture 26"/>
+            <wp:cNvGraphicFramePr>
+              <a:graphicFrameLocks xmlns:a="http://schemas.openxmlformats.org/drawingml/2006/main" noChangeAspect="1"/>
+            </wp:cNvGraphicFramePr>
+            <a:graphic xmlns:a="http://schemas.openxmlformats.org/drawingml/2006/main">
+              <a:graphicData uri="http://schemas.openxmlformats.org/drawingml/2006/picture">
+                <pic:pic xmlns:pic="http://schemas.openxmlformats.org/drawingml/2006/picture">
+                  <pic:nvPicPr>
+                    <pic:cNvPr id="0" name="Picture 6"/>
+                    <pic:cNvPicPr>
+                      <a:picLocks noChangeAspect="1" noChangeArrowheads="1"/>
+                    </pic:cNvPicPr>
+                  </pic:nvPicPr>
+                  <pic:blipFill>
+                    <a:blip r:embed="rId22">
+                      <a:extLst>
+                        <a:ext uri="{28A0092B-C50C-407E-A947-70E740481C1C}">
+                          <a14:useLocalDpi xmlns:a14="http://schemas.microsoft.com/office/drawing/2010/main" val="0"/>
+                        </a:ext>
+                      </a:extLst>
+                    </a:blip>
+                    <a:srcRect/>
+                    <a:stretch>
+                      <a:fillRect/>
+                    </a:stretch>
+                  </pic:blipFill>
+                  <pic:spPr bwMode="auto">
+                    <a:xfrm>
+                      <a:off x="0" y="0"/>
+                      <a:ext cx="5637530" cy="3515360"/>
+                    </a:xfrm>
+                    <a:prstGeom prst="rect">
+                      <a:avLst/>
+                    </a:prstGeom>
+                    <a:noFill/>
+                    <a:ln>
+                      <a:solidFill>
+                        <a:schemeClr val="tx1"/>
+                      </a:solidFill>
+                    </a:ln>
+                  </pic:spPr>
+                </pic:pic>
+              </a:graphicData>
+            </a:graphic>
+          </wp:inline>
+        </w:drawing>
+      </w:r>
+    </w:p>
+    <w:p>
+      <w:pPr>
+        <w:spacing w:before="240"/>
+        <w:jc w:val="center"/>
+        <w:rPr>
+          <w:rFonts w:ascii="Times New Roman" w:hAnsi="Times New Roman" w:cs="Times New Roman"/>
+          <w:sz w:val="24"/>
+          <w:szCs w:val="24"/>
+        </w:rPr>
+      </w:pPr>
+      <w:r>
+        <w:rPr>
+          <w:rFonts w:ascii="Times New Roman" w:hAnsi="Times New Roman" w:cs="Times New Roman"/>
+          <w:b/>
+          <w:bCs/>
+          <w:sz w:val="24"/>
+          <w:szCs w:val="24"/>
+        </w:rPr>
+        <w:t>F</w:t>
+      </w:r>
+      <w:r>
+        <w:rPr>
+          <w:rFonts w:ascii="Times New Roman" w:hAnsi="Times New Roman" w:cs="Times New Roman"/>
+          <w:b/>
+          <w:bCs/>
+          <w:sz w:val="24"/>
+          <w:szCs w:val="24"/>
+        </w:rPr>
+        <w:t xml:space="preserve">igure </w:t>
+      </w:r>
+      <w:r>
+        <w:rPr>
+          <w:rFonts w:ascii="Times New Roman" w:hAnsi="Times New Roman" w:cs="Times New Roman"/>
+          <w:b/>
+          <w:bCs/>
+          <w:sz w:val="24"/>
+          <w:szCs w:val="24"/>
+        </w:rPr>
+        <w:t>11</w:t>
+      </w:r>
+      <w:r>
+        <w:rPr>
+          <w:rFonts w:ascii="Times New Roman" w:hAnsi="Times New Roman" w:cs="Times New Roman"/>
+          <w:b/>
+          <w:bCs/>
+          <w:sz w:val="24"/>
+          <w:szCs w:val="24"/>
+        </w:rPr>
+        <w:t xml:space="preserve">. </w:t>
+      </w:r>
+      <w:r>
+        <w:rPr>
+          <w:rFonts w:ascii="Times New Roman" w:hAnsi="Times New Roman" w:cs="Times New Roman"/>
+          <w:sz w:val="24"/>
+          <w:szCs w:val="24"/>
+        </w:rPr>
+        <w:t>Always remember to wipe f</w:t>
+      </w:r>
+      <w:r>
+        <w:rPr>
+          <w:rFonts w:ascii="Times New Roman" w:hAnsi="Times New Roman" w:cs="Times New Roman"/>
+          <w:sz w:val="24"/>
+          <w:szCs w:val="24"/>
+        </w:rPr>
+        <w:t>rom front to back.</w:t>
+      </w:r>
+    </w:p>
+    <w:p>
+      <w:pPr>
+        <w:spacing w:before="240"/>
+        <w:jc w:val="center"/>
+        <w:rPr>
+          <w:rFonts w:ascii="Times New Roman" w:hAnsi="Times New Roman" w:cs="Times New Roman"/>
+          <w:sz w:val="24"/>
+          <w:szCs w:val="24"/>
+        </w:rPr>
+      </w:pPr>
+      <w:r>
+        <w:rPr>
+          <w:rFonts w:ascii="Times New Roman" w:hAnsi="Times New Roman" w:cs="Times New Roman"/>
+          <w:b/>
+          <w:bCs/>
+          <w:noProof/>
+          <w:sz w:val="24"/>
+          <w:szCs w:val="24"/>
+        </w:rPr>
+        <w:drawing>
+          <wp:inline distT="0" distB="0" distL="0" distR="0" wp14:anchorId="0B7FBA57" wp14:editId="3E1C5F91">
             <wp:extent cx="5753100" cy="3587750"/>
             <wp:effectExtent l="19050" t="19050" r="19050" b="12700"/>
-            <wp:wrapSquare wrapText="bothSides"/>
             <wp:docPr id="1275703116" name="Picture 29"/>
             <wp:cNvGraphicFramePr>
               <a:graphicFrameLocks xmlns:a="http://schemas.openxmlformats.org/drawingml/2006/main" noChangeAspect="1"/>
@@ -5468,7 +5810,7 @@
                     </pic:cNvPicPr>
                   </pic:nvPicPr>
                   <pic:blipFill>
-                    <a:blip r:embed="rId22">
+                    <a:blip r:embed="rId23">
                       <a:extLst>
                         <a:ext uri="{28A0092B-C50C-407E-A947-70E740481C1C}">
                           <a14:useLocalDpi xmlns:a14="http://schemas.microsoft.com/office/drawing/2010/main" val="0"/>
@@ -5498,110 +5840,39 @@
                 </pic:pic>
               </a:graphicData>
             </a:graphic>
-          </wp:anchor>
+          </wp:inline>
         </w:drawing>
       </w:r>
-      <w:r>
-        <w:rPr>
-          <w:rFonts w:ascii="Times New Roman" w:hAnsi="Times New Roman" w:cs="Times New Roman"/>
-          <w:noProof/>
-          <w:sz w:val="24"/>
-          <w:szCs w:val="24"/>
-        </w:rPr>
-        <w:drawing>
-          <wp:anchor distT="0" distB="0" distL="114300" distR="114300" simplePos="0" relativeHeight="251660288" behindDoc="0" locked="0" layoutInCell="1" allowOverlap="1" wp14:anchorId="1F821E25" wp14:editId="2C5AFB8C">
-            <wp:simplePos x="0" y="0"/>
-            <wp:positionH relativeFrom="margin">
-              <wp:align>center</wp:align>
-            </wp:positionH>
-            <wp:positionV relativeFrom="paragraph">
-              <wp:posOffset>0</wp:posOffset>
-            </wp:positionV>
-            <wp:extent cx="5637530" cy="3515360"/>
-            <wp:effectExtent l="19050" t="19050" r="20320" b="27940"/>
-            <wp:wrapSquare wrapText="bothSides"/>
-            <wp:docPr id="1977853671" name="Picture 26"/>
-            <wp:cNvGraphicFramePr>
-              <a:graphicFrameLocks xmlns:a="http://schemas.openxmlformats.org/drawingml/2006/main" noChangeAspect="1"/>
-            </wp:cNvGraphicFramePr>
-            <a:graphic xmlns:a="http://schemas.openxmlformats.org/drawingml/2006/main">
-              <a:graphicData uri="http://schemas.openxmlformats.org/drawingml/2006/picture">
-                <pic:pic xmlns:pic="http://schemas.openxmlformats.org/drawingml/2006/picture">
-                  <pic:nvPicPr>
-                    <pic:cNvPr id="0" name="Picture 6"/>
-                    <pic:cNvPicPr>
-                      <a:picLocks noChangeAspect="1" noChangeArrowheads="1"/>
-                    </pic:cNvPicPr>
-                  </pic:nvPicPr>
-                  <pic:blipFill>
-                    <a:blip r:embed="rId23">
-                      <a:extLst>
-                        <a:ext uri="{28A0092B-C50C-407E-A947-70E740481C1C}">
-                          <a14:useLocalDpi xmlns:a14="http://schemas.microsoft.com/office/drawing/2010/main" val="0"/>
-                        </a:ext>
-                      </a:extLst>
-                    </a:blip>
-                    <a:srcRect/>
-                    <a:stretch>
-                      <a:fillRect/>
-                    </a:stretch>
-                  </pic:blipFill>
-                  <pic:spPr bwMode="auto">
-                    <a:xfrm>
-                      <a:off x="0" y="0"/>
-                      <a:ext cx="5637530" cy="3515360"/>
-                    </a:xfrm>
-                    <a:prstGeom prst="rect">
-                      <a:avLst/>
-                    </a:prstGeom>
-                    <a:noFill/>
-                    <a:ln>
-                      <a:solidFill>
-                        <a:schemeClr val="tx1"/>
-                      </a:solidFill>
-                    </a:ln>
-                  </pic:spPr>
-                </pic:pic>
-              </a:graphicData>
-            </a:graphic>
-            <wp14:sizeRelH relativeFrom="page">
-              <wp14:pctWidth>0</wp14:pctWidth>
-            </wp14:sizeRelH>
-            <wp14:sizeRelV relativeFrom="page">
-              <wp14:pctHeight>0</wp14:pctHeight>
-            </wp14:sizeRelV>
-          </wp:anchor>
-        </w:drawing>
-      </w:r>
-      <w:r>
-        <w:rPr>
-          <w:rFonts w:ascii="Times New Roman" w:hAnsi="Times New Roman" w:cs="Times New Roman"/>
-          <w:b/>
-          <w:bCs/>
-          <w:sz w:val="24"/>
-          <w:szCs w:val="24"/>
-        </w:rPr>
-        <w:t>F</w:t>
-      </w:r>
-      <w:r>
-        <w:rPr>
-          <w:rFonts w:ascii="Times New Roman" w:hAnsi="Times New Roman" w:cs="Times New Roman"/>
-          <w:b/>
-          <w:bCs/>
-          <w:sz w:val="24"/>
-          <w:szCs w:val="24"/>
-        </w:rPr>
-        <w:t xml:space="preserve">igure </w:t>
-      </w:r>
-      <w:r>
-        <w:rPr>
-          <w:rFonts w:ascii="Times New Roman" w:hAnsi="Times New Roman" w:cs="Times New Roman"/>
-          <w:b/>
-          <w:bCs/>
-          <w:sz w:val="24"/>
-          <w:szCs w:val="24"/>
-        </w:rPr>
-        <w:t>11</w:t>
+    </w:p>
+    <w:p>
+      <w:pPr>
+        <w:spacing w:before="240"/>
+        <w:jc w:val="center"/>
+        <w:rPr>
+          <w:rFonts w:ascii="Times New Roman" w:hAnsi="Times New Roman" w:cs="Times New Roman"/>
+          <w:sz w:val="24"/>
+          <w:szCs w:val="24"/>
+        </w:rPr>
+      </w:pPr>
+      <w:r>
+        <w:rPr>
+          <w:rFonts w:ascii="Times New Roman" w:hAnsi="Times New Roman" w:cs="Times New Roman"/>
+          <w:b/>
+          <w:bCs/>
+          <w:sz w:val="24"/>
+          <w:szCs w:val="24"/>
+        </w:rPr>
+        <w:t xml:space="preserve">Figure </w:t>
+      </w:r>
+      <w:r>
+        <w:rPr>
+          <w:rFonts w:ascii="Times New Roman" w:hAnsi="Times New Roman" w:cs="Times New Roman"/>
+          <w:b/>
+          <w:bCs/>
+          <w:sz w:val="24"/>
+          <w:szCs w:val="24"/>
+        </w:rPr>
+        <w:t>12</w:t>
       </w:r>
       <w:r>
         <w:rPr>
@@ -5619,74 +5890,8 @@
           <w:sz w:val="24"/>
           <w:szCs w:val="24"/>
         </w:rPr>
-        <w:t>Always remember to wipe from front to back</w:t>
-      </w:r>
-      <w:r>
-        <w:rPr>
-          <w:rFonts w:ascii="Times New Roman" w:hAnsi="Times New Roman" w:cs="Times New Roman"/>
-          <w:sz w:val="24"/>
-          <w:szCs w:val="24"/>
-        </w:rPr>
-        <w:t>.</w:t>
-      </w:r>
-    </w:p>
-    <w:p>
-      <w:pPr>
-        <w:jc w:val="center"/>
-        <w:rPr>
-          <w:rFonts w:ascii="Times New Roman" w:hAnsi="Times New Roman" w:cs="Times New Roman"/>
-          <w:sz w:val="24"/>
-          <w:szCs w:val="24"/>
-        </w:rPr>
-      </w:pPr>
-      <w:r>
-        <w:rPr>
-          <w:rFonts w:ascii="Times New Roman" w:hAnsi="Times New Roman" w:cs="Times New Roman"/>
-          <w:b/>
-          <w:bCs/>
-          <w:sz w:val="24"/>
-          <w:szCs w:val="24"/>
-        </w:rPr>
-        <w:t xml:space="preserve">Figure </w:t>
-      </w:r>
-      <w:r>
-        <w:rPr>
-          <w:rFonts w:ascii="Times New Roman" w:hAnsi="Times New Roman" w:cs="Times New Roman"/>
-          <w:b/>
-          <w:bCs/>
-          <w:sz w:val="24"/>
-          <w:szCs w:val="24"/>
-        </w:rPr>
-        <w:t>12</w:t>
-      </w:r>
-      <w:r>
-        <w:rPr>
-          <w:rFonts w:ascii="Times New Roman" w:hAnsi="Times New Roman" w:cs="Times New Roman"/>
-          <w:b/>
-          <w:bCs/>
-          <w:sz w:val="24"/>
-          <w:szCs w:val="24"/>
-        </w:rPr>
-        <w:t xml:space="preserve">. </w:t>
-      </w:r>
-      <w:r>
-        <w:rPr>
-          <w:rFonts w:ascii="Times New Roman" w:hAnsi="Times New Roman" w:cs="Times New Roman"/>
-          <w:sz w:val="24"/>
-          <w:szCs w:val="24"/>
-        </w:rPr>
         <w:t>Always remember to wipe from front to back.</w:t>
       </w:r>
-    </w:p>
-    <w:p>
-      <w:pPr>
-        <w:jc w:val="center"/>
-        <w:rPr>
-          <w:rFonts w:ascii="Times New Roman" w:hAnsi="Times New Roman" w:cs="Times New Roman"/>
-          <w:sz w:val="24"/>
-          <w:szCs w:val="24"/>
-        </w:rPr>
-      </w:pPr>
     </w:p>
     <w:p>
       <w:pPr>
@@ -6630,6 +6835,14 @@
           <w:sz w:val="24"/>
           <w:szCs w:val="24"/>
         </w:rPr>
+        <w:t>, requiring fewer insertions</w:t>
+      </w:r>
+      <w:r>
+        <w:rPr>
+          <w:rFonts w:ascii="Times New Roman" w:hAnsi="Times New Roman" w:cs="Times New Roman"/>
+          <w:sz w:val="24"/>
+          <w:szCs w:val="24"/>
+        </w:rPr>
         <w:t xml:space="preserve">. </w:t>
       </w:r>
       <w:r>
@@ -6824,21 +7037,95 @@
       <w:pPr>
         <w:rPr>
           <w:rFonts w:ascii="Times New Roman" w:hAnsi="Times New Roman" w:cs="Times New Roman"/>
-          <w:b/>
-          <w:bCs/>
-          <w:sz w:val="24"/>
-          <w:szCs w:val="24"/>
-        </w:rPr>
-      </w:pPr>
-      <w:r>
-        <w:rPr>
-          <w:rFonts w:ascii="Times New Roman" w:hAnsi="Times New Roman" w:cs="Times New Roman"/>
-          <w:b/>
-          <w:bCs/>
+          <w:sz w:val="24"/>
+          <w:szCs w:val="24"/>
+        </w:rPr>
+      </w:pPr>
+      <w:r>
+        <w:rPr>
+          <w:rFonts w:ascii="Times New Roman" w:hAnsi="Times New Roman" w:cs="Times New Roman"/>
           <w:sz w:val="24"/>
           <w:szCs w:val="24"/>
         </w:rPr>
         <w:lastRenderedPageBreak/>
+        <w:t>Interestingly, bubble sort was found to perform better on data that was formed in descending order, despite requiring a far greater number of swaps to be performed.</w:t>
+      </w:r>
+      <w:r>
+        <w:rPr>
+          <w:rFonts w:ascii="Times New Roman" w:hAnsi="Times New Roman" w:cs="Times New Roman"/>
+          <w:sz w:val="24"/>
+          <w:szCs w:val="24"/>
+        </w:rPr>
+        <w:t xml:space="preserve"> </w:t>
+      </w:r>
+      <w:r>
+        <w:rPr>
+          <w:rFonts w:ascii="Times New Roman" w:hAnsi="Times New Roman" w:cs="Times New Roman"/>
+          <w:sz w:val="24"/>
+          <w:szCs w:val="24"/>
+        </w:rPr>
+        <w:t xml:space="preserve">A similar statement can be made for merge sort, quick sort, and shell sort; they all perform better with descending order sorted data than for unsorted data. </w:t>
+      </w:r>
+      <w:r>
+        <w:rPr>
+          <w:rFonts w:ascii="Times New Roman" w:hAnsi="Times New Roman" w:cs="Times New Roman"/>
+          <w:sz w:val="24"/>
+          <w:szCs w:val="24"/>
+        </w:rPr>
+        <w:t xml:space="preserve">The performance of selection sort is </w:t>
+      </w:r>
+      <w:r>
+        <w:rPr>
+          <w:rFonts w:ascii="Times New Roman" w:hAnsi="Times New Roman" w:cs="Times New Roman"/>
+          <w:sz w:val="24"/>
+          <w:szCs w:val="24"/>
+        </w:rPr>
+        <w:t>relatively</w:t>
+      </w:r>
+      <w:r>
+        <w:rPr>
+          <w:rFonts w:ascii="Times New Roman" w:hAnsi="Times New Roman" w:cs="Times New Roman"/>
+          <w:sz w:val="24"/>
+          <w:szCs w:val="24"/>
+        </w:rPr>
+        <w:t xml:space="preserve"> impartial to the form of the input data.</w:t>
+      </w:r>
+      <w:r>
+        <w:rPr>
+          <w:rFonts w:ascii="Times New Roman" w:hAnsi="Times New Roman" w:cs="Times New Roman"/>
+          <w:sz w:val="24"/>
+          <w:szCs w:val="24"/>
+        </w:rPr>
+        <w:t xml:space="preserve"> </w:t>
+      </w:r>
+    </w:p>
+    <w:p>
+      <w:pPr>
+        <w:rPr>
+          <w:rFonts w:ascii="Times New Roman" w:hAnsi="Times New Roman" w:cs="Times New Roman"/>
+          <w:sz w:val="24"/>
+          <w:szCs w:val="24"/>
+        </w:rPr>
+      </w:pPr>
+    </w:p>
+    <w:p>
+      <w:pPr>
+        <w:rPr>
+          <w:rFonts w:ascii="Times New Roman" w:hAnsi="Times New Roman" w:cs="Times New Roman"/>
+          <w:b/>
+          <w:bCs/>
+          <w:sz w:val="24"/>
+          <w:szCs w:val="24"/>
+        </w:rPr>
+      </w:pPr>
+      <w:r>
+        <w:rPr>
+          <w:rFonts w:ascii="Times New Roman" w:hAnsi="Times New Roman" w:cs="Times New Roman"/>
+          <w:b/>
+          <w:bCs/>
+          <w:sz w:val="24"/>
+          <w:szCs w:val="24"/>
+        </w:rPr>
         <w:t>Conclusion</w:t>
       </w:r>
     </w:p>
@@ -6972,7 +7259,6 @@
         </w:rPr>
         <w:t xml:space="preserve">.” </w:t>
       </w:r>
-      <w:proofErr w:type="spellStart"/>
       <w:r>
         <w:rPr>
           <w:rFonts w:ascii="Times New Roman" w:hAnsi="Times New Roman" w:cs="Times New Roman"/>
@@ -6983,7 +7269,6 @@
         </w:rPr>
         <w:t>Programiz</w:t>
       </w:r>
-      <w:proofErr w:type="spellEnd"/>
       <w:r>
         <w:rPr>
           <w:rFonts w:ascii="Times New Roman" w:hAnsi="Times New Roman" w:cs="Times New Roman"/>
@@ -7020,7 +7305,6 @@
         </w:rPr>
         <w:t xml:space="preserve">“Selection Sort Algorithm.” </w:t>
       </w:r>
-      <w:proofErr w:type="spellStart"/>
       <w:r>
         <w:rPr>
           <w:rFonts w:ascii="Times New Roman" w:hAnsi="Times New Roman" w:cs="Times New Roman"/>
@@ -7031,7 +7315,6 @@
         </w:rPr>
         <w:t>Programiz</w:t>
       </w:r>
-      <w:proofErr w:type="spellEnd"/>
       <w:r>
         <w:rPr>
           <w:rFonts w:ascii="Times New Roman" w:hAnsi="Times New Roman" w:cs="Times New Roman"/>
@@ -7068,7 +7351,6 @@
         </w:rPr>
         <w:t xml:space="preserve">“Insertion Sort Algorithm.” </w:t>
       </w:r>
-      <w:proofErr w:type="spellStart"/>
       <w:r>
         <w:rPr>
           <w:rFonts w:ascii="Times New Roman" w:hAnsi="Times New Roman" w:cs="Times New Roman"/>
@@ -7079,7 +7361,6 @@
         </w:rPr>
         <w:t>Programiz</w:t>
       </w:r>
-      <w:proofErr w:type="spellEnd"/>
       <w:r>
         <w:rPr>
           <w:rFonts w:ascii="Times New Roman" w:hAnsi="Times New Roman" w:cs="Times New Roman"/>
@@ -7116,7 +7397,6 @@
         </w:rPr>
         <w:t xml:space="preserve">“Merge Sort Algorithm.” </w:t>
       </w:r>
-      <w:proofErr w:type="spellStart"/>
       <w:r>
         <w:rPr>
           <w:rFonts w:ascii="Times New Roman" w:hAnsi="Times New Roman" w:cs="Times New Roman"/>
@@ -7127,7 +7407,6 @@
         </w:rPr>
         <w:t>Programiz</w:t>
       </w:r>
-      <w:proofErr w:type="spellEnd"/>
       <w:r>
         <w:rPr>
           <w:rFonts w:ascii="Times New Roman" w:hAnsi="Times New Roman" w:cs="Times New Roman"/>
@@ -7164,7 +7443,6 @@
         </w:rPr>
         <w:t xml:space="preserve">“Quicksort Algorithm.” </w:t>
       </w:r>
-      <w:proofErr w:type="spellStart"/>
       <w:r>
         <w:rPr>
           <w:rFonts w:ascii="Times New Roman" w:hAnsi="Times New Roman" w:cs="Times New Roman"/>
@@ -7175,7 +7453,6 @@
         </w:rPr>
         <w:t>Programiz</w:t>
       </w:r>
-      <w:proofErr w:type="spellEnd"/>
       <w:r>
         <w:rPr>
           <w:rFonts w:ascii="Times New Roman" w:hAnsi="Times New Roman" w:cs="Times New Roman"/>
@@ -7215,7 +7492,6 @@
         </w:rPr>
         <w:t xml:space="preserve">“Shell Sort Algorithm.” </w:t>
       </w:r>
-      <w:proofErr w:type="spellStart"/>
       <w:r>
         <w:rPr>
           <w:rFonts w:ascii="Times New Roman" w:hAnsi="Times New Roman" w:cs="Times New Roman"/>
@@ -7226,7 +7502,6 @@
         </w:rPr>
         <w:t>Programiz</w:t>
       </w:r>
-      <w:proofErr w:type="spellEnd"/>
       <w:r>
         <w:rPr>
           <w:rFonts w:ascii="Times New Roman" w:hAnsi="Times New Roman" w:cs="Times New Roman"/>
@@ -7321,7 +7596,6 @@
           <w:szCs w:val="24"/>
         </w:rPr>
       </w:pPr>
-      <w:proofErr w:type="spellStart"/>
       <w:r>
         <w:rPr>
           <w:rStyle w:val="Hyperlink"/>
@@ -7331,19 +7605,7 @@
           <w:szCs w:val="24"/>
           <w:u w:val="none"/>
         </w:rPr>
-        <w:t>mergesort</w:t>
-      </w:r>
-      <w:proofErr w:type="spellEnd"/>
-      <w:r>
-        <w:rPr>
-          <w:rStyle w:val="Hyperlink"/>
-          <w:rFonts w:ascii="Times New Roman" w:hAnsi="Times New Roman" w:cs="Times New Roman"/>
-          <w:color w:val="auto"/>
-          <w:sz w:val="24"/>
-          <w:szCs w:val="24"/>
-          <w:u w:val="none"/>
-        </w:rPr>
-        <w:t xml:space="preserve"> recursion figure</w:t>
+        <w:t>mergesort recursion figure</w:t>
       </w:r>
     </w:p>
     <w:p>
@@ -7397,45 +7659,15 @@
           <w:sz w:val="24"/>
           <w:szCs w:val="24"/>
         </w:rPr>
-        <w:t xml:space="preserve">Engineering </w:t>
-      </w:r>
-      <w:proofErr w:type="spellStart"/>
-      <w:r>
-        <w:rPr>
-          <w:rFonts w:ascii="Times New Roman" w:hAnsi="Times New Roman" w:cs="Times New Roman"/>
-          <w:i/>
-          <w:iCs/>
-          <w:sz w:val="24"/>
-          <w:szCs w:val="24"/>
-        </w:rPr>
-        <w:t>LibreTexts</w:t>
-      </w:r>
-      <w:proofErr w:type="spellEnd"/>
-      <w:r>
-        <w:rPr>
-          <w:rFonts w:ascii="Times New Roman" w:hAnsi="Times New Roman" w:cs="Times New Roman"/>
-          <w:sz w:val="24"/>
-          <w:szCs w:val="24"/>
-        </w:rPr>
-        <w:t xml:space="preserve">, </w:t>
-      </w:r>
-      <w:proofErr w:type="spellStart"/>
-      <w:r>
-        <w:rPr>
-          <w:rFonts w:ascii="Times New Roman" w:hAnsi="Times New Roman" w:cs="Times New Roman"/>
-          <w:sz w:val="24"/>
-          <w:szCs w:val="24"/>
-        </w:rPr>
-        <w:t>Libretexts</w:t>
-      </w:r>
-      <w:proofErr w:type="spellEnd"/>
-      <w:r>
-        <w:rPr>
-          <w:rFonts w:ascii="Times New Roman" w:hAnsi="Times New Roman" w:cs="Times New Roman"/>
-          <w:sz w:val="24"/>
-          <w:szCs w:val="24"/>
-        </w:rPr>
-        <w:t xml:space="preserve">, 10 Mar. 2021, eng.libretexts.org/Courses/Folsom_Lake_College/CISP_430%3A_Data_Structures_(Aljuboori)/09%3A_Sorting_Algorithms. </w:t>
+        <w:t>Engineering LibreTexts</w:t>
+      </w:r>
+      <w:r>
+        <w:rPr>
+          <w:rFonts w:ascii="Times New Roman" w:hAnsi="Times New Roman" w:cs="Times New Roman"/>
+          <w:sz w:val="24"/>
+          <w:szCs w:val="24"/>
+        </w:rPr>
+        <w:t xml:space="preserve">, Libretexts, 10 Mar. 2021, eng.libretexts.org/Courses/Folsom_Lake_College/CISP_430%3A_Data_Structures_(Aljuboori)/09%3A_Sorting_Algorithms. </w:t>
       </w:r>
     </w:p>
     <w:p>
@@ -7456,6 +7688,34 @@
           <w:szCs w:val="24"/>
         </w:rPr>
         <w:t>General algorithm analysis</w:t>
+      </w:r>
+    </w:p>
+    <w:p>
+      <w:pPr>
+        <w:tabs>
+          <w:tab w:val="left" w:pos="8097"/>
+        </w:tabs>
+        <w:rPr>
+          <w:rFonts w:ascii="Times New Roman" w:hAnsi="Times New Roman" w:cs="Times New Roman"/>
+          <w:sz w:val="24"/>
+          <w:szCs w:val="24"/>
+        </w:rPr>
+      </w:pPr>
+      <w:r>
+        <w:rPr>
+          <w:rFonts w:ascii="Times New Roman" w:hAnsi="Times New Roman" w:cs="Times New Roman"/>
+          <w:sz w:val="24"/>
+          <w:szCs w:val="24"/>
+        </w:rPr>
+        <w:t xml:space="preserve">[9] Shell sequences </w:t>
+      </w:r>
+      <w:r>
+        <w:rPr>
+          <w:rFonts w:ascii="Times New Roman" w:hAnsi="Times New Roman" w:cs="Times New Roman"/>
+          <w:sz w:val="24"/>
+          <w:szCs w:val="24"/>
+        </w:rPr>
+        <w:t>https://www.mycplus.com/featured-articles/shell-sort-algorithm/</w:t>
       </w:r>
     </w:p>
     <w:sectPr>
@@ -8559,7 +8819,6 @@
   <w:style w:type="character" w:default="1" w:styleId="DefaultParagraphFont">
     <w:name w:val="Default Paragraph Font"/>
     <w:uiPriority w:val="1"/>
-    <w:semiHidden/>
     <w:unhideWhenUsed/>
   </w:style>
   <w:style w:type="table" w:default="1" w:styleId="TableNormal">

</xml_diff>